<commit_message>
H4 ended, H5 added
</commit_message>
<xml_diff>
--- a/msword/viikko38-39/harjoitus4.docx
+++ b/msword/viikko38-39/harjoitus4.docx
@@ -1,21 +1,742 @@
 
 <file path=word/document.xml><?xml version="1.0" encoding="utf-8"?>
-<w:document xmlns:wpc="http://schemas.microsoft.com/office/word/2010/wordprocessingCanvas" xmlns:mo="http://schemas.microsoft.com/office/mac/office/2008/main" xmlns:mc="http://schemas.openxmlformats.org/markup-compatibility/2006" xmlns:mv="urn:schemas-microsoft-com:mac:vml" xmlns:o="urn:schemas-microsoft-com:office:office" xmlns:r="http://schemas.openxmlformats.org/officeDocument/2006/relationships" xmlns:m="http://schemas.openxmlformats.org/officeDocument/2006/math" xmlns:v="urn:schemas-microsoft-com:vml" xmlns:wp14="http://schemas.microsoft.com/office/word/2010/wordprocessingDrawing" xmlns:wp="http://schemas.openxmlformats.org/drawingml/2006/wordprocessingDrawing" xmlns:w10="urn:schemas-microsoft-com:office:word" xmlns:w="http://schemas.openxmlformats.org/wordprocessingml/2006/main" xmlns:w14="http://schemas.microsoft.com/office/word/2010/wordml" xmlns:w15="http://schemas.microsoft.com/office/word/2012/wordml" xmlns:wpg="http://schemas.microsoft.com/office/word/2010/wordprocessingGroup" xmlns:wpi="http://schemas.microsoft.com/office/word/2010/wordprocessingInk" xmlns:wne="http://schemas.microsoft.com/office/word/2006/wordml" xmlns:wps="http://schemas.microsoft.com/office/word/2010/wordprocessingShape" mc:Ignorable="w14 w15 wp14">
+<w:document xmlns:wpc="http://schemas.microsoft.com/office/word/2010/wordprocessingCanvas" xmlns:cx="http://schemas.microsoft.com/office/drawing/2014/chartex" xmlns:cx1="http://schemas.microsoft.com/office/drawing/2015/9/8/chartex" xmlns:mc="http://schemas.openxmlformats.org/markup-compatibility/2006" xmlns:o="urn:schemas-microsoft-com:office:office" xmlns:r="http://schemas.openxmlformats.org/officeDocument/2006/relationships" xmlns:m="http://schemas.openxmlformats.org/officeDocument/2006/math" xmlns:v="urn:schemas-microsoft-com:vml" xmlns:wp14="http://schemas.microsoft.com/office/word/2010/wordprocessingDrawing" xmlns:wp="http://schemas.openxmlformats.org/drawingml/2006/wordprocessingDrawing" xmlns:w10="urn:schemas-microsoft-com:office:word" xmlns:w="http://schemas.openxmlformats.org/wordprocessingml/2006/main" xmlns:w14="http://schemas.microsoft.com/office/word/2010/wordml" xmlns:w15="http://schemas.microsoft.com/office/word/2012/wordml" xmlns:w16se="http://schemas.microsoft.com/office/word/2015/wordml/symex" xmlns:wpg="http://schemas.microsoft.com/office/word/2010/wordprocessingGroup" xmlns:wpi="http://schemas.microsoft.com/office/word/2010/wordprocessingInk" xmlns:wne="http://schemas.microsoft.com/office/word/2006/wordml" xmlns:wps="http://schemas.microsoft.com/office/word/2010/wordprocessingShape" mc:Ignorable="w14 w15 w16se wp14">
   <w:body>
     <w:p>
       <w:pPr>
-        <w:outlineLvl w:val="0"/>
-      </w:pPr>
-      <w:bookmarkStart w:id="0" w:name="_GoBack"/>
+        <w:pStyle w:val="TOC1"/>
+        <w:tabs>
+          <w:tab w:val="left" w:pos="440"/>
+          <w:tab w:val="right" w:leader="dot" w:pos="9628"/>
+        </w:tabs>
+        <w:rPr>
+          <w:rFonts w:asciiTheme="minorHAnsi" w:eastAsiaTheme="minorEastAsia" w:hAnsiTheme="minorHAnsi"/>
+          <w:noProof/>
+          <w:sz w:val="22"/>
+          <w:lang w:eastAsia="fi-FI"/>
+        </w:rPr>
+      </w:pPr>
+      <w:r>
+        <w:fldChar w:fldCharType="begin"/>
+      </w:r>
+      <w:r>
+        <w:instrText xml:space="preserve"> TOC \o "1-3" \h \z \u </w:instrText>
+      </w:r>
+      <w:r>
+        <w:fldChar w:fldCharType="separate"/>
+      </w:r>
+      <w:hyperlink w:anchor="_Toc494119451" w:history="1">
+        <w:r>
+          <w:rPr>
+            <w:rStyle w:val="Hyperlink"/>
+            <w:noProof/>
+          </w:rPr>
+          <w:t>1</w:t>
+        </w:r>
+        <w:r>
+          <w:rPr>
+            <w:rFonts w:asciiTheme="minorHAnsi" w:eastAsiaTheme="minorEastAsia" w:hAnsiTheme="minorHAnsi"/>
+            <w:noProof/>
+            <w:sz w:val="22"/>
+            <w:lang w:eastAsia="fi-FI"/>
+          </w:rPr>
+          <w:tab/>
+        </w:r>
+        <w:r>
+          <w:rPr>
+            <w:rStyle w:val="Hyperlink"/>
+            <w:noProof/>
+          </w:rPr>
+          <w:t>Ohjeita eri kirjoitustilanteisiin</w:t>
+        </w:r>
+        <w:r>
+          <w:rPr>
+            <w:noProof/>
+            <w:webHidden/>
+          </w:rPr>
+          <w:tab/>
+        </w:r>
+        <w:r>
+          <w:rPr>
+            <w:noProof/>
+            <w:webHidden/>
+          </w:rPr>
+          <w:fldChar w:fldCharType="begin"/>
+        </w:r>
+        <w:r>
+          <w:rPr>
+            <w:noProof/>
+            <w:webHidden/>
+          </w:rPr>
+          <w:instrText xml:space="preserve"> PAGEREF _Toc494119451 \h </w:instrText>
+        </w:r>
+        <w:r>
+          <w:rPr>
+            <w:noProof/>
+            <w:webHidden/>
+          </w:rPr>
+        </w:r>
+        <w:r>
+          <w:rPr>
+            <w:noProof/>
+            <w:webHidden/>
+          </w:rPr>
+          <w:fldChar w:fldCharType="separate"/>
+        </w:r>
+        <w:r>
+          <w:rPr>
+            <w:noProof/>
+            <w:webHidden/>
+          </w:rPr>
+          <w:t>1</w:t>
+        </w:r>
+        <w:r>
+          <w:rPr>
+            <w:noProof/>
+            <w:webHidden/>
+          </w:rPr>
+          <w:fldChar w:fldCharType="end"/>
+        </w:r>
+      </w:hyperlink>
+    </w:p>
+    <w:p>
+      <w:pPr>
+        <w:pStyle w:val="TOC2"/>
+        <w:tabs>
+          <w:tab w:val="left" w:pos="880"/>
+          <w:tab w:val="right" w:leader="dot" w:pos="9628"/>
+        </w:tabs>
+        <w:rPr>
+          <w:rFonts w:asciiTheme="minorHAnsi" w:eastAsiaTheme="minorEastAsia" w:hAnsiTheme="minorHAnsi"/>
+          <w:noProof/>
+          <w:sz w:val="22"/>
+          <w:lang w:eastAsia="fi-FI"/>
+        </w:rPr>
+      </w:pPr>
+      <w:hyperlink w:anchor="_Toc494119452" w:history="1">
+        <w:r>
+          <w:rPr>
+            <w:rStyle w:val="Hyperlink"/>
+            <w:noProof/>
+          </w:rPr>
+          <w:t>1.1</w:t>
+        </w:r>
+        <w:r>
+          <w:rPr>
+            <w:rFonts w:asciiTheme="minorHAnsi" w:eastAsiaTheme="minorEastAsia" w:hAnsiTheme="minorHAnsi"/>
+            <w:noProof/>
+            <w:sz w:val="22"/>
+            <w:lang w:eastAsia="fi-FI"/>
+          </w:rPr>
+          <w:tab/>
+        </w:r>
+        <w:r>
+          <w:rPr>
+            <w:rStyle w:val="Hyperlink"/>
+            <w:noProof/>
+          </w:rPr>
+          <w:t>Kirjeen kirjoittaminen</w:t>
+        </w:r>
+        <w:r>
+          <w:rPr>
+            <w:noProof/>
+            <w:webHidden/>
+          </w:rPr>
+          <w:tab/>
+        </w:r>
+        <w:r>
+          <w:rPr>
+            <w:noProof/>
+            <w:webHidden/>
+          </w:rPr>
+          <w:fldChar w:fldCharType="begin"/>
+        </w:r>
+        <w:r>
+          <w:rPr>
+            <w:noProof/>
+            <w:webHidden/>
+          </w:rPr>
+          <w:instrText xml:space="preserve"> PAGEREF _Toc494119452 \h </w:instrText>
+        </w:r>
+        <w:r>
+          <w:rPr>
+            <w:noProof/>
+            <w:webHidden/>
+          </w:rPr>
+        </w:r>
+        <w:r>
+          <w:rPr>
+            <w:noProof/>
+            <w:webHidden/>
+          </w:rPr>
+          <w:fldChar w:fldCharType="separate"/>
+        </w:r>
+        <w:r>
+          <w:rPr>
+            <w:noProof/>
+            <w:webHidden/>
+          </w:rPr>
+          <w:t>1</w:t>
+        </w:r>
+        <w:r>
+          <w:rPr>
+            <w:noProof/>
+            <w:webHidden/>
+          </w:rPr>
+          <w:fldChar w:fldCharType="end"/>
+        </w:r>
+      </w:hyperlink>
+    </w:p>
+    <w:p>
+      <w:pPr>
+        <w:pStyle w:val="TOC2"/>
+        <w:tabs>
+          <w:tab w:val="left" w:pos="880"/>
+          <w:tab w:val="right" w:leader="dot" w:pos="9628"/>
+        </w:tabs>
+        <w:rPr>
+          <w:rFonts w:asciiTheme="minorHAnsi" w:eastAsiaTheme="minorEastAsia" w:hAnsiTheme="minorHAnsi"/>
+          <w:noProof/>
+          <w:sz w:val="22"/>
+          <w:lang w:eastAsia="fi-FI"/>
+        </w:rPr>
+      </w:pPr>
+      <w:hyperlink w:anchor="_Toc494119453" w:history="1">
+        <w:r>
+          <w:rPr>
+            <w:rStyle w:val="Hyperlink"/>
+            <w:noProof/>
+          </w:rPr>
+          <w:t>1.2</w:t>
+        </w:r>
+        <w:r>
+          <w:rPr>
+            <w:rFonts w:asciiTheme="minorHAnsi" w:eastAsiaTheme="minorEastAsia" w:hAnsiTheme="minorHAnsi"/>
+            <w:noProof/>
+            <w:sz w:val="22"/>
+            <w:lang w:eastAsia="fi-FI"/>
+          </w:rPr>
+          <w:tab/>
+        </w:r>
+        <w:r>
+          <w:rPr>
+            <w:rStyle w:val="Hyperlink"/>
+            <w:noProof/>
+          </w:rPr>
+          <w:t>Tiedotteen tekeminen</w:t>
+        </w:r>
+        <w:r>
+          <w:rPr>
+            <w:noProof/>
+            <w:webHidden/>
+          </w:rPr>
+          <w:tab/>
+        </w:r>
+        <w:r>
+          <w:rPr>
+            <w:noProof/>
+            <w:webHidden/>
+          </w:rPr>
+          <w:fldChar w:fldCharType="begin"/>
+        </w:r>
+        <w:r>
+          <w:rPr>
+            <w:noProof/>
+            <w:webHidden/>
+          </w:rPr>
+          <w:instrText xml:space="preserve"> PAGEREF _Toc494119453 \h </w:instrText>
+        </w:r>
+        <w:r>
+          <w:rPr>
+            <w:noProof/>
+            <w:webHidden/>
+          </w:rPr>
+        </w:r>
+        <w:r>
+          <w:rPr>
+            <w:noProof/>
+            <w:webHidden/>
+          </w:rPr>
+          <w:fldChar w:fldCharType="separate"/>
+        </w:r>
+        <w:r>
+          <w:rPr>
+            <w:noProof/>
+            <w:webHidden/>
+          </w:rPr>
+          <w:t>3</w:t>
+        </w:r>
+        <w:r>
+          <w:rPr>
+            <w:noProof/>
+            <w:webHidden/>
+          </w:rPr>
+          <w:fldChar w:fldCharType="end"/>
+        </w:r>
+      </w:hyperlink>
+    </w:p>
+    <w:p>
+      <w:pPr>
+        <w:pStyle w:val="TOC2"/>
+        <w:tabs>
+          <w:tab w:val="left" w:pos="880"/>
+          <w:tab w:val="right" w:leader="dot" w:pos="9628"/>
+        </w:tabs>
+        <w:rPr>
+          <w:rFonts w:asciiTheme="minorHAnsi" w:eastAsiaTheme="minorEastAsia" w:hAnsiTheme="minorHAnsi"/>
+          <w:noProof/>
+          <w:sz w:val="22"/>
+          <w:lang w:eastAsia="fi-FI"/>
+        </w:rPr>
+      </w:pPr>
+      <w:hyperlink w:anchor="_Toc494119454" w:history="1">
+        <w:r>
+          <w:rPr>
+            <w:rStyle w:val="Hyperlink"/>
+            <w:noProof/>
+          </w:rPr>
+          <w:t>1.3</w:t>
+        </w:r>
+        <w:r>
+          <w:rPr>
+            <w:rFonts w:asciiTheme="minorHAnsi" w:eastAsiaTheme="minorEastAsia" w:hAnsiTheme="minorHAnsi"/>
+            <w:noProof/>
+            <w:sz w:val="22"/>
+            <w:lang w:eastAsia="fi-FI"/>
+          </w:rPr>
+          <w:tab/>
+        </w:r>
+        <w:r>
+          <w:rPr>
+            <w:rStyle w:val="Hyperlink"/>
+            <w:noProof/>
+          </w:rPr>
+          <w:t>Kääntäminen</w:t>
+        </w:r>
+        <w:r>
+          <w:rPr>
+            <w:noProof/>
+            <w:webHidden/>
+          </w:rPr>
+          <w:tab/>
+        </w:r>
+        <w:r>
+          <w:rPr>
+            <w:noProof/>
+            <w:webHidden/>
+          </w:rPr>
+          <w:fldChar w:fldCharType="begin"/>
+        </w:r>
+        <w:r>
+          <w:rPr>
+            <w:noProof/>
+            <w:webHidden/>
+          </w:rPr>
+          <w:instrText xml:space="preserve"> PAGEREF _Toc494119454 \h </w:instrText>
+        </w:r>
+        <w:r>
+          <w:rPr>
+            <w:noProof/>
+            <w:webHidden/>
+          </w:rPr>
+        </w:r>
+        <w:r>
+          <w:rPr>
+            <w:noProof/>
+            <w:webHidden/>
+          </w:rPr>
+          <w:fldChar w:fldCharType="separate"/>
+        </w:r>
+        <w:r>
+          <w:rPr>
+            <w:noProof/>
+            <w:webHidden/>
+          </w:rPr>
+          <w:t>4</w:t>
+        </w:r>
+        <w:r>
+          <w:rPr>
+            <w:noProof/>
+            <w:webHidden/>
+          </w:rPr>
+          <w:fldChar w:fldCharType="end"/>
+        </w:r>
+      </w:hyperlink>
+    </w:p>
+    <w:p>
+      <w:pPr>
+        <w:pStyle w:val="TOC2"/>
+        <w:tabs>
+          <w:tab w:val="left" w:pos="880"/>
+          <w:tab w:val="right" w:leader="dot" w:pos="9628"/>
+        </w:tabs>
+        <w:rPr>
+          <w:rFonts w:asciiTheme="minorHAnsi" w:eastAsiaTheme="minorEastAsia" w:hAnsiTheme="minorHAnsi"/>
+          <w:noProof/>
+          <w:sz w:val="22"/>
+          <w:lang w:eastAsia="fi-FI"/>
+        </w:rPr>
+      </w:pPr>
+      <w:hyperlink w:anchor="_Toc494119455" w:history="1">
+        <w:r>
+          <w:rPr>
+            <w:rStyle w:val="Hyperlink"/>
+            <w:noProof/>
+          </w:rPr>
+          <w:t>1.4</w:t>
+        </w:r>
+        <w:r>
+          <w:rPr>
+            <w:rFonts w:asciiTheme="minorHAnsi" w:eastAsiaTheme="minorEastAsia" w:hAnsiTheme="minorHAnsi"/>
+            <w:noProof/>
+            <w:sz w:val="22"/>
+            <w:lang w:eastAsia="fi-FI"/>
+          </w:rPr>
+          <w:tab/>
+        </w:r>
+        <w:r>
+          <w:rPr>
+            <w:rStyle w:val="Hyperlink"/>
+            <w:noProof/>
+          </w:rPr>
+          <w:t>Tiivistelmän tekeminen</w:t>
+        </w:r>
+        <w:r>
+          <w:rPr>
+            <w:noProof/>
+            <w:webHidden/>
+          </w:rPr>
+          <w:tab/>
+        </w:r>
+        <w:r>
+          <w:rPr>
+            <w:noProof/>
+            <w:webHidden/>
+          </w:rPr>
+          <w:fldChar w:fldCharType="begin"/>
+        </w:r>
+        <w:r>
+          <w:rPr>
+            <w:noProof/>
+            <w:webHidden/>
+          </w:rPr>
+          <w:instrText xml:space="preserve"> PAGEREF _Toc494119455 \h </w:instrText>
+        </w:r>
+        <w:r>
+          <w:rPr>
+            <w:noProof/>
+            <w:webHidden/>
+          </w:rPr>
+        </w:r>
+        <w:r>
+          <w:rPr>
+            <w:noProof/>
+            <w:webHidden/>
+          </w:rPr>
+          <w:fldChar w:fldCharType="separate"/>
+        </w:r>
+        <w:r>
+          <w:rPr>
+            <w:noProof/>
+            <w:webHidden/>
+          </w:rPr>
+          <w:t>7</w:t>
+        </w:r>
+        <w:r>
+          <w:rPr>
+            <w:noProof/>
+            <w:webHidden/>
+          </w:rPr>
+          <w:fldChar w:fldCharType="end"/>
+        </w:r>
+      </w:hyperlink>
+    </w:p>
+    <w:p>
+      <w:pPr>
+        <w:pStyle w:val="TOC2"/>
+        <w:tabs>
+          <w:tab w:val="left" w:pos="880"/>
+          <w:tab w:val="right" w:leader="dot" w:pos="9628"/>
+        </w:tabs>
+        <w:rPr>
+          <w:rFonts w:asciiTheme="minorHAnsi" w:eastAsiaTheme="minorEastAsia" w:hAnsiTheme="minorHAnsi"/>
+          <w:noProof/>
+          <w:sz w:val="22"/>
+          <w:lang w:eastAsia="fi-FI"/>
+        </w:rPr>
+      </w:pPr>
+      <w:hyperlink w:anchor="_Toc494119456" w:history="1">
+        <w:r>
+          <w:rPr>
+            <w:rStyle w:val="Hyperlink"/>
+            <w:noProof/>
+          </w:rPr>
+          <w:t>1.5</w:t>
+        </w:r>
+        <w:r>
+          <w:rPr>
+            <w:rFonts w:asciiTheme="minorHAnsi" w:eastAsiaTheme="minorEastAsia" w:hAnsiTheme="minorHAnsi"/>
+            <w:noProof/>
+            <w:sz w:val="22"/>
+            <w:lang w:eastAsia="fi-FI"/>
+          </w:rPr>
+          <w:tab/>
+        </w:r>
+        <w:r>
+          <w:rPr>
+            <w:rStyle w:val="Hyperlink"/>
+            <w:noProof/>
+          </w:rPr>
+          <w:t>Opinnäytetyön kirjoittaminen</w:t>
+        </w:r>
+        <w:r>
+          <w:rPr>
+            <w:noProof/>
+            <w:webHidden/>
+          </w:rPr>
+          <w:tab/>
+        </w:r>
+        <w:r>
+          <w:rPr>
+            <w:noProof/>
+            <w:webHidden/>
+          </w:rPr>
+          <w:fldChar w:fldCharType="begin"/>
+        </w:r>
+        <w:r>
+          <w:rPr>
+            <w:noProof/>
+            <w:webHidden/>
+          </w:rPr>
+          <w:instrText xml:space="preserve"> PAGEREF _Toc494119456 \h </w:instrText>
+        </w:r>
+        <w:r>
+          <w:rPr>
+            <w:noProof/>
+            <w:webHidden/>
+          </w:rPr>
+        </w:r>
+        <w:r>
+          <w:rPr>
+            <w:noProof/>
+            <w:webHidden/>
+          </w:rPr>
+          <w:fldChar w:fldCharType="separate"/>
+        </w:r>
+        <w:r>
+          <w:rPr>
+            <w:noProof/>
+            <w:webHidden/>
+          </w:rPr>
+          <w:t>8</w:t>
+        </w:r>
+        <w:r>
+          <w:rPr>
+            <w:noProof/>
+            <w:webHidden/>
+          </w:rPr>
+          <w:fldChar w:fldCharType="end"/>
+        </w:r>
+      </w:hyperlink>
+    </w:p>
+    <w:p>
+      <w:pPr>
+        <w:pStyle w:val="TOC2"/>
+        <w:tabs>
+          <w:tab w:val="left" w:pos="880"/>
+          <w:tab w:val="right" w:leader="dot" w:pos="9628"/>
+        </w:tabs>
+        <w:rPr>
+          <w:rFonts w:asciiTheme="minorHAnsi" w:eastAsiaTheme="minorEastAsia" w:hAnsiTheme="minorHAnsi"/>
+          <w:noProof/>
+          <w:sz w:val="22"/>
+          <w:lang w:eastAsia="fi-FI"/>
+        </w:rPr>
+      </w:pPr>
+      <w:hyperlink w:anchor="_Toc494119457" w:history="1">
+        <w:r>
+          <w:rPr>
+            <w:rStyle w:val="Hyperlink"/>
+            <w:noProof/>
+          </w:rPr>
+          <w:t>1.6</w:t>
+        </w:r>
+        <w:r>
+          <w:rPr>
+            <w:rFonts w:asciiTheme="minorHAnsi" w:eastAsiaTheme="minorEastAsia" w:hAnsiTheme="minorHAnsi"/>
+            <w:noProof/>
+            <w:sz w:val="22"/>
+            <w:lang w:eastAsia="fi-FI"/>
+          </w:rPr>
+          <w:tab/>
+        </w:r>
+        <w:r>
+          <w:rPr>
+            <w:rStyle w:val="Hyperlink"/>
+            <w:noProof/>
+          </w:rPr>
+          <w:t>Arvostelun kirjoittaminen</w:t>
+        </w:r>
+        <w:r>
+          <w:rPr>
+            <w:noProof/>
+            <w:webHidden/>
+          </w:rPr>
+          <w:tab/>
+        </w:r>
+        <w:r>
+          <w:rPr>
+            <w:noProof/>
+            <w:webHidden/>
+          </w:rPr>
+          <w:fldChar w:fldCharType="begin"/>
+        </w:r>
+        <w:r>
+          <w:rPr>
+            <w:noProof/>
+            <w:webHidden/>
+          </w:rPr>
+          <w:instrText xml:space="preserve"> PAGEREF _Toc494119457 \h </w:instrText>
+        </w:r>
+        <w:r>
+          <w:rPr>
+            <w:noProof/>
+            <w:webHidden/>
+          </w:rPr>
+        </w:r>
+        <w:r>
+          <w:rPr>
+            <w:noProof/>
+            <w:webHidden/>
+          </w:rPr>
+          <w:fldChar w:fldCharType="separate"/>
+        </w:r>
+        <w:r>
+          <w:rPr>
+            <w:noProof/>
+            <w:webHidden/>
+          </w:rPr>
+          <w:t>9</w:t>
+        </w:r>
+        <w:r>
+          <w:rPr>
+            <w:noProof/>
+            <w:webHidden/>
+          </w:rPr>
+          <w:fldChar w:fldCharType="end"/>
+        </w:r>
+      </w:hyperlink>
+    </w:p>
+    <w:p>
+      <w:pPr>
+        <w:pStyle w:val="TOC2"/>
+        <w:tabs>
+          <w:tab w:val="left" w:pos="880"/>
+          <w:tab w:val="right" w:leader="dot" w:pos="9628"/>
+        </w:tabs>
+        <w:rPr>
+          <w:rFonts w:asciiTheme="minorHAnsi" w:eastAsiaTheme="minorEastAsia" w:hAnsiTheme="minorHAnsi"/>
+          <w:noProof/>
+          <w:sz w:val="22"/>
+          <w:lang w:eastAsia="fi-FI"/>
+        </w:rPr>
+      </w:pPr>
+      <w:hyperlink w:anchor="_Toc494119458" w:history="1">
+        <w:r>
+          <w:rPr>
+            <w:rStyle w:val="Hyperlink"/>
+            <w:noProof/>
+          </w:rPr>
+          <w:t>1.7</w:t>
+        </w:r>
+        <w:r>
+          <w:rPr>
+            <w:rFonts w:asciiTheme="minorHAnsi" w:eastAsiaTheme="minorEastAsia" w:hAnsiTheme="minorHAnsi"/>
+            <w:noProof/>
+            <w:sz w:val="22"/>
+            <w:lang w:eastAsia="fi-FI"/>
+          </w:rPr>
+          <w:tab/>
+        </w:r>
+        <w:r>
+          <w:rPr>
+            <w:rStyle w:val="Hyperlink"/>
+            <w:noProof/>
+          </w:rPr>
+          <w:t>Ohjeen kirjoittaminen</w:t>
+        </w:r>
+        <w:r>
+          <w:rPr>
+            <w:noProof/>
+            <w:webHidden/>
+          </w:rPr>
+          <w:tab/>
+        </w:r>
+        <w:r>
+          <w:rPr>
+            <w:noProof/>
+            <w:webHidden/>
+          </w:rPr>
+          <w:fldChar w:fldCharType="begin"/>
+        </w:r>
+        <w:r>
+          <w:rPr>
+            <w:noProof/>
+            <w:webHidden/>
+          </w:rPr>
+          <w:instrText xml:space="preserve"> PAGEREF _Toc494119458 \h </w:instrText>
+        </w:r>
+        <w:r>
+          <w:rPr>
+            <w:noProof/>
+            <w:webHidden/>
+          </w:rPr>
+        </w:r>
+        <w:r>
+          <w:rPr>
+            <w:noProof/>
+            <w:webHidden/>
+          </w:rPr>
+          <w:fldChar w:fldCharType="separate"/>
+        </w:r>
+        <w:r>
+          <w:rPr>
+            <w:noProof/>
+            <w:webHidden/>
+          </w:rPr>
+          <w:t>11</w:t>
+        </w:r>
+        <w:r>
+          <w:rPr>
+            <w:noProof/>
+            <w:webHidden/>
+          </w:rPr>
+          <w:fldChar w:fldCharType="end"/>
+        </w:r>
+      </w:hyperlink>
+    </w:p>
+    <w:p>
+      <w:pPr>
+        <w:pStyle w:val="Heading1"/>
+      </w:pPr>
+      <w:r>
+        <w:fldChar w:fldCharType="end"/>
+      </w:r>
+      <w:bookmarkStart w:id="0" w:name="_Toc494119451"/>
+      <w:r>
+        <w:t>Ohjeita eri kirjoitustilanteisiin</w:t>
+      </w:r>
       <w:bookmarkEnd w:id="0"/>
-      <w:r>
-        <w:t>Ohjeita eri kirjoitustilanteisiin</w:t>
-      </w:r>
-    </w:p>
-    <w:p>
+    </w:p>
+    <w:p>
+      <w:pPr>
+        <w:pStyle w:val="Heading2"/>
+      </w:pPr>
+      <w:bookmarkStart w:id="1" w:name="_Toc494119452"/>
       <w:r>
         <w:t>Kirjeen kirjoittaminen</w:t>
       </w:r>
+      <w:bookmarkEnd w:id="1"/>
     </w:p>
     <w:p>
       <w:r>
@@ -25,7 +746,12 @@
         <w:t>iden</w:t>
       </w:r>
       <w:r>
-        <w:t xml:space="preserve"> kirjoittamista hyvin monet pitävät vaikeana. Henkilökohtaisten kirjeiden kirjoittaminen voikin olla varsin ongelmallista. Mutta aiheenamme on lähinnä asiakirjoittaminen, jossa ei niinkään ole kyse sukulaisten, ystävien ja tuttavien välisestä yhteydenpidosta ja ihmissuhteiden hoitamisesta kuin asiaviestien välittämisestä. Kun tehtävänä on kirjoittaa kirje, jolla pyritään hoitamaan jokin asia, seuraavista neuvoista voi olla apua. </w:t>
+        <w:t xml:space="preserve"> kirjoittamista hyvin monet pitävät vaikeana. Henkilökohtaisten kirjeiden kirjoittaminen voikin olla varsin ongelmallista. Mutta aiheenamme on lähinnä asiakirjoittaminen, jossa ei niinkään ole kyse sukulaisten, ystävien ja tuttavien välisestä yhteydenpidosta ja ihmissuhteiden hoitamisesta kuin asiaviestien välittämisestä. Kun </w:t>
+      </w:r>
+      <w:bookmarkStart w:id="2" w:name="_GoBack"/>
+      <w:bookmarkEnd w:id="2"/>
+      <w:r>
+        <w:t xml:space="preserve">tehtävänä on kirjoittaa kirje, jolla pyritään hoitamaan jokin asia, seuraavista neuvoista voi olla apua. </w:t>
       </w:r>
     </w:p>
     <w:p>
@@ -55,11 +781,7 @@
     </w:p>
     <w:p>
       <w:r>
-        <w:t xml:space="preserve">Joskus kannattaa kuitenkin varsinaisen pyynnön ohessa tuoda esiin, miksi sen esittää. Voihan olla, että vastaanottaja keksii paremman tavan vastata siihen, mitä oikeastaan haluat. Erityisesti tämä koskee teknisiä asioita, joissa ei pidä liiaksi ajatella vastaanottajan puolesta. Älä kysy, mikä mahtaa olla nopein lentoyhteys paikasta A paikkaan B, jos sinua itse asiassa kiinnostaa ylipäänsä nopein yhteys. Joissakin tapauksissahan esimerkiksi juna voi olla nopeampi kuin lentokone, kun tarkastellaan koko matka-aikaa. Jos tiedustelet, onko firmalla XYZ-merkkisiä hilavitkuttimia varastossaan ja vastaus tähän nimenomaiseen kysymykseen on kielteinen, niin fiksu vastaaja kyllä saattaa kertoa, että niitä on tulossa seuraavana päivänä tai että heillä on täysin vastaavia muunmerkkisiä tuotteita. Älä kumminkaan luota vastaajan fiksuuteen, vaan esitä asiasi alun perin oikein. Jos ongelmasi on itse asiassa se, että eetteripyörregeneraattorisi on rikki </w:t>
-      </w:r>
-      <w:r>
-        <w:lastRenderedPageBreak/>
-        <w:t xml:space="preserve">ja tarvitset siihen varaosaksi hilavitkuttimen mahdollisimman nopeasti, niin tämähän on se varsinainen asiasi, joka sinun pitää kertoa. Saattaapa käydä niinkin, että myyjä kertoo, että varaosa maksaa enemmän kuin uusi generaattori. </w:t>
+        <w:t xml:space="preserve">Joskus kannattaa kuitenkin varsinaisen pyynnön ohessa tuoda esiin, miksi sen esittää. Voihan olla, että vastaanottaja keksii paremman tavan vastata siihen, mitä oikeastaan haluat. Erityisesti tämä koskee teknisiä asioita, joissa ei pidä liiaksi ajatella vastaanottajan puolesta. Älä kysy, mikä mahtaa olla nopein lentoyhteys paikasta A paikkaan B, jos sinua itse asiassa kiinnostaa ylipäänsä nopein yhteys. Joissakin tapauksissahan esimerkiksi juna voi olla nopeampi kuin lentokone, kun tarkastellaan koko matka-aikaa. Jos tiedustelet, onko firmalla XYZ-merkkisiä hilavitkuttimia varastossaan ja vastaus tähän nimenomaiseen kysymykseen on kielteinen, niin fiksu vastaaja kyllä saattaa kertoa, että niitä on tulossa seuraavana päivänä tai että heillä on täysin vastaavia muunmerkkisiä tuotteita. Älä kumminkaan luota vastaajan fiksuuteen, vaan esitä asiasi alun perin oikein. Jos ongelmasi on itse asiassa se, että eetteripyörregeneraattorisi on rikki ja tarvitset siihen varaosaksi hilavitkuttimen mahdollisimman nopeasti, niin tämähän on se varsinainen asiasi, joka sinun pitää kertoa. Saattaapa käydä niinkin, että myyjä kertoo, että varaosa maksaa enemmän kuin uusi generaattori. </w:t>
       </w:r>
     </w:p>
     <w:p>
@@ -76,18 +798,27 @@
       </w:r>
     </w:p>
     <w:p>
-      <w:r>
-        <w:t xml:space="preserve">* Haen virastossanne avoinna olevaa sihteerin paikkaa. - - </w:t>
-      </w:r>
-    </w:p>
-    <w:p>
-      <w:r>
-        <w:t xml:space="preserve">* Olen yrityksenne pitkäaikainen asiakas, ja yleensä olen ollut hyvin tyytyväinen tuotteisiinne ja palveluunne. Haluan kuitenkin kiinnittää huomiotanne seuraavaan epäkohtaan: - - </w:t>
-      </w:r>
-    </w:p>
-    <w:p>
-      <w:r>
-        <w:t xml:space="preserve">* Olen erittäin tyytymätön siihen, miten minua on viime aikoina kohdeltu liikkeessänne. Seuraavassa kuvaan tapahtumia tarkemmin. Ellen saa näihin asioihin riittävää selitystä, tulen paitsi siirtymään kilpailijanne asiakkaaksi myös ottamaan yhteyttä </w:t>
+      <w:pPr>
+        <w:pStyle w:val="ListBullet"/>
+      </w:pPr>
+      <w:r>
+        <w:t xml:space="preserve">Haen virastossanne avoinna olevaa sihteerin paikkaa. - - </w:t>
+      </w:r>
+    </w:p>
+    <w:p>
+      <w:pPr>
+        <w:pStyle w:val="ListBullet"/>
+      </w:pPr>
+      <w:r>
+        <w:t xml:space="preserve">Olen yrityksenne pitkäaikainen asiakas, ja yleensä olen ollut hyvin tyytyväinen tuotteisiinne ja palveluunne. Haluan kuitenkin kiinnittää huomiotanne seuraavaan epäkohtaan: - - </w:t>
+      </w:r>
+    </w:p>
+    <w:p>
+      <w:pPr>
+        <w:pStyle w:val="ListBullet"/>
+      </w:pPr>
+      <w:r>
+        <w:t xml:space="preserve">Olen erittäin tyytymätön siihen, miten minua on viime aikoina kohdeltu liikkeessänne. Seuraavassa kuvaan tapahtumia tarkemmin. Ellen saa näihin asioihin riittävää selitystä, tulen paitsi siirtymään kilpailijanne asiakkaaksi myös ottamaan yhteyttä </w:t>
       </w:r>
       <w:proofErr w:type="spellStart"/>
       <w:r>
@@ -99,23 +830,35 @@
       </w:r>
     </w:p>
     <w:p>
-      <w:r>
-        <w:t xml:space="preserve">* Tilaan täten yhden kappaleen seuraavaa tuotettanne: - - </w:t>
-      </w:r>
-    </w:p>
-    <w:p>
-      <w:r>
-        <w:t xml:space="preserve">* Täten eroan Parasta kaikelle kansalle ry:n jäsenyydestä. </w:t>
-      </w:r>
-    </w:p>
-    <w:p>
-      <w:r>
-        <w:t xml:space="preserve">* Lähetän ohessa tiedoksenne Oy Firma Ab:n toimintakertomuksen vuodelta 1984. </w:t>
-      </w:r>
-    </w:p>
-    <w:p>
-      <w:r>
-        <w:t xml:space="preserve">* Pyydän neuvoanne seuraavaan ongelmaan: - - </w:t>
+      <w:pPr>
+        <w:pStyle w:val="ListBullet"/>
+      </w:pPr>
+      <w:r>
+        <w:t xml:space="preserve">Tilaan täten yhden kappaleen seuraavaa tuotettanne: - - </w:t>
+      </w:r>
+    </w:p>
+    <w:p>
+      <w:pPr>
+        <w:pStyle w:val="ListBullet"/>
+      </w:pPr>
+      <w:r>
+        <w:t xml:space="preserve">Täten eroan Parasta kaikelle kansalle ry:n jäsenyydestä. </w:t>
+      </w:r>
+    </w:p>
+    <w:p>
+      <w:pPr>
+        <w:pStyle w:val="ListBullet"/>
+      </w:pPr>
+      <w:r>
+        <w:t xml:space="preserve">Lähetän ohessa tiedoksenne Oy Firma Ab:n toimintakertomuksen vuodelta 1984. </w:t>
+      </w:r>
+    </w:p>
+    <w:p>
+      <w:pPr>
+        <w:pStyle w:val="ListBullet"/>
+      </w:pPr>
+      <w:r>
+        <w:t xml:space="preserve">Pyydän neuvoanne seuraavaan ongelmaan: - - </w:t>
       </w:r>
     </w:p>
     <w:p>
@@ -150,15 +893,16 @@
     </w:p>
     <w:p>
       <w:pPr>
-        <w:outlineLvl w:val="0"/>
-      </w:pPr>
+        <w:pStyle w:val="Heading2"/>
+      </w:pPr>
+      <w:bookmarkStart w:id="3" w:name="_Toc494119453"/>
       <w:r>
         <w:t>Tiedotteen tekeminen</w:t>
       </w:r>
-    </w:p>
-    <w:p>
-      <w:r>
-        <w:lastRenderedPageBreak/>
+      <w:bookmarkEnd w:id="3"/>
+    </w:p>
+    <w:p>
+      <w:r>
         <w:t xml:space="preserve">Tiedotteita kirjoitetaan monista syistä. Usein tiedotteilla vain halutaan myönteistä julkisuutta jollekin asialle, yritykselle tai laitokselle. Silloin tietysti kerrotaan myönteisistä asioista kuten uusista saavutuksista, tuotteista ja palveluista. Sellainen tiedottaminen on lähellä mainontaa eikä siksi kuulu kovin kiinteästi sellaiseen kirjoittamiseen, jota käsittelen. Tämä muuten ei johdu mainonnan väheksymisestä tai paheksumisesta vaan siitä, että en osaa antaa ohjeita mainonnasta. </w:t>
       </w:r>
     </w:p>
@@ -168,6 +912,9 @@
       </w:r>
     </w:p>
     <w:p>
+      <w:pPr>
+        <w:pStyle w:val="Kehystetty"/>
+      </w:pPr>
       <w:r>
         <w:t xml:space="preserve">Suomalaistutkijoiden mahdollisuudet tieteelliseen laskentaan kohenevat merkittävästi ja sääennustusten tarkkuus paranee uuden supertietokoneen avulla. </w:t>
       </w:r>
@@ -178,6 +925,9 @@
       </w:r>
     </w:p>
     <w:p>
+      <w:pPr>
+        <w:pStyle w:val="Kehystetty"/>
+      </w:pPr>
       <w:r>
         <w:t xml:space="preserve">Suomalaiset tutkijat voivat entistä tehokkaammin tehdä tutkimuksessa tarvittavaa laskentaa uudella supertietokoneella. Sen avulla voidaan myös ennustaa säätä entistä tarkemmin. </w:t>
       </w:r>
@@ -222,13 +972,18 @@
       </w:r>
     </w:p>
     <w:p>
+      <w:pPr>
+        <w:pStyle w:val="Kehystetty"/>
+      </w:pPr>
       <w:r>
         <w:t xml:space="preserve">Reitittimen asennus 12.9. </w:t>
       </w:r>
     </w:p>
     <w:p>
-      <w:r>
-        <w:lastRenderedPageBreak/>
+      <w:pPr>
+        <w:pStyle w:val="Kehystetty"/>
+      </w:pPr>
+      <w:r>
         <w:t>Tietoliikenne ulkomaailmaan ja eräisiin verkon osiin (</w:t>
       </w:r>
       <w:proofErr w:type="spellStart"/>
@@ -265,11 +1020,13 @@
     </w:p>
     <w:p>
       <w:pPr>
-        <w:outlineLvl w:val="0"/>
-      </w:pPr>
+        <w:pStyle w:val="Heading2"/>
+      </w:pPr>
+      <w:bookmarkStart w:id="4" w:name="_Toc494119454"/>
       <w:r>
         <w:t>Kääntäminen</w:t>
       </w:r>
+      <w:bookmarkEnd w:id="4"/>
     </w:p>
     <w:p>
       <w:r>
@@ -288,14 +1045,13 @@
     </w:p>
     <w:p>
       <w:r>
-        <w:t xml:space="preserve">Toisaalta käännöksen tulisi yleensä tuoda tarkoin esille alkutekstin asiasisältö yksityiskohtineen ja vivahteineen. Tässä mielessä kääntämisen pitää olla "sanatarkkaa"; kääntäjä ei saa toimia ikään kuin alkutekstissä olisi toinen sana kuin siinä on, vaikka hänestä tuntuisi, että siinä pitäisi olla. Käännetty teksti kulkee alkuperäisen kirjoittajan nimissä, eikä kääntäjä saa väittää hänen esittäneen muuta kuin alkuteksti </w:t>
-      </w:r>
-      <w:r>
-        <w:lastRenderedPageBreak/>
-        <w:t xml:space="preserve">esittää. Kääntäjän ei myöskään pitäisi jättää asioita pois sen takia, että ne hänestä tuntuvat tarpeettomilta sanoa. </w:t>
-      </w:r>
-    </w:p>
-    <w:p>
+        <w:t xml:space="preserve">Toisaalta käännöksen tulisi yleensä tuoda tarkoin esille alkutekstin asiasisältö yksityiskohtineen ja vivahteineen. Tässä mielessä kääntämisen pitää olla "sanatarkkaa"; kääntäjä ei saa toimia ikään kuin alkutekstissä olisi toinen sana kuin siinä on, vaikka hänestä tuntuisi, että siinä pitäisi olla. Käännetty teksti kulkee alkuperäisen kirjoittajan nimissä, eikä kääntäjä saa väittää hänen esittäneen muuta kuin alkuteksti esittää. Kääntäjän ei myöskään pitäisi jättää asioita pois sen takia, että ne hänestä tuntuvat tarpeettomilta sanoa. </w:t>
+      </w:r>
+    </w:p>
+    <w:p>
+      <w:pPr>
+        <w:pStyle w:val="Kehystetty"/>
+      </w:pPr>
       <w:r>
         <w:t xml:space="preserve">Viestintä epäonnistuu aina, ja tämä koskee aivan erityisesti viestintää, joka tapahtuu käännöksen kautta. Tätä ei enää pidä pahentaa muuttamalla tekstin sisältöä esim. ns. tyylillisistä syistä tai siksi, että kääntäjä kyllä tietää asiat paremmin kuin alkutekstin kirjoittaja. </w:t>
       </w:r>
@@ -324,24 +1080,35 @@
       </w:r>
     </w:p>
     <w:p>
-      <w:r>
-        <w:t xml:space="preserve">* Älä ota tehdäksesi käännöstyötä, johon ei ole käytettävissä riittävästi aikaa. Ajantarpeen arviointiin kouliintuu kokemuksen myötä, mutta kannattaa varautua odottamattomiin ongelmiin ja tarpeeseen selvitellä asioita. Aikataulun pitäisi olla sellainen, että työn voi olettaa olevan hyvin tehtävissä varatussa ajassa. Silloin on edes jonkin verran vara-aikaa siltä varalta, että törmätään visaisiin pulmiin. </w:t>
-      </w:r>
-    </w:p>
-    <w:p>
-      <w:r>
-        <w:t xml:space="preserve">* Älä ota kääntääksesi tekstiä, jonka aihepiiriä ei tunne riittävästi. Riittävyyden arviointi on toki usein vaikeaa. Asiantuntijoilta voi kysyä erikoistermien kääntämisestä. Mutta jos aihe on sinulle täyttä hepreaa, tulos ei voi olla hyvä. Ottaisitko esim. käännettäväksesi Suomen sodanjälkeistä historiaa käsittelevän kirjoituksen, jos sinun pitäisi kysyä muilta, mitä lyhenteet SKDL, YYA ja ETA tarkoittavat? Luultavasti et - mutta silti ihmiset ottavat kääntääkseen tekstejä, jotka vilisevät heille uppo-outoja lyhenteitä ja termejä. </w:t>
-      </w:r>
-    </w:p>
-    <w:p>
-      <w:r>
-        <w:t xml:space="preserve">* Kysy asiantuntijoilta neuvoja. Sen lisäksi, että voit tarvita apuja käännöstyön yksityiskohdissa, voi olla hyvin tarpeellista tarkistuttaa käännös sen alan asiantuntijoilla, jota teksti käsittelee. Tämä voi merkitä sitä, että heille on maksettava. Ota se huomioon, jos itse teet käännöstyötä maksua vastaan: työn tilaajan on syytä tarvittaessa maksaa asiantuntijoille joko suoraan tai sitten epäsuorasti niin, että sinulla on varaa palkkiostasi maksaa palkkioita avustajille. </w:t>
-      </w:r>
-    </w:p>
-    <w:p>
-      <w:r>
-        <w:lastRenderedPageBreak/>
-        <w:t xml:space="preserve">* Kun kysyt neuvoja yksityiskohtien osalta, kerro riittävästi asiayhteyksistä. Joskus asiantuntija voi suoraan antaa erikoistermin </w:t>
+      <w:pPr>
+        <w:pStyle w:val="ListBullet"/>
+      </w:pPr>
+      <w:r>
+        <w:t xml:space="preserve">Älä ota tehdäksesi käännöstyötä, johon ei ole käytettävissä riittävästi aikaa. Ajantarpeen arviointiin kouliintuu kokemuksen myötä, mutta kannattaa varautua odottamattomiin ongelmiin ja tarpeeseen selvitellä asioita. Aikataulun pitäisi olla sellainen, että työn voi olettaa olevan hyvin tehtävissä varatussa ajassa. Silloin on edes jonkin verran vara-aikaa siltä varalta, että törmätään visaisiin pulmiin. </w:t>
+      </w:r>
+    </w:p>
+    <w:p>
+      <w:pPr>
+        <w:pStyle w:val="ListBullet"/>
+      </w:pPr>
+      <w:r>
+        <w:t xml:space="preserve">Älä ota kääntääksesi tekstiä, jonka aihepiiriä ei tunne riittävästi. Riittävyyden arviointi on toki usein vaikeaa. Asiantuntijoilta voi kysyä erikoistermien kääntämisestä. Mutta jos aihe on sinulle täyttä hepreaa, tulos ei voi olla hyvä. Ottaisitko esim. käännettäväksesi Suomen sodanjälkeistä historiaa käsittelevän kirjoituksen, jos sinun pitäisi kysyä muilta, mitä lyhenteet SKDL, YYA ja ETA tarkoittavat? Luultavasti et - mutta silti ihmiset ottavat kääntääkseen tekstejä, jotka vilisevät heille uppo-outoja lyhenteitä ja termejä. </w:t>
+      </w:r>
+    </w:p>
+    <w:p>
+      <w:pPr>
+        <w:pStyle w:val="ListBullet"/>
+      </w:pPr>
+      <w:r>
+        <w:t xml:space="preserve">Kysy asiantuntijoilta neuvoja. Sen lisäksi, että voit tarvita apuja käännöstyön yksityiskohdissa, voi olla hyvin tarpeellista tarkistuttaa käännös sen alan asiantuntijoilla, jota teksti käsittelee. Tämä voi merkitä sitä, että heille on maksettava. Ota se huomioon, jos itse teet käännöstyötä maksua vastaan: työn tilaajan on syytä tarvittaessa maksaa asiantuntijoille joko suoraan tai sitten epäsuorasti niin, että sinulla on varaa palkkiostasi maksaa palkkioita avustajille. </w:t>
+      </w:r>
+    </w:p>
+    <w:p>
+      <w:pPr>
+        <w:pStyle w:val="ListBullet"/>
+      </w:pPr>
+      <w:r>
+        <w:t xml:space="preserve">Kun kysyt neuvoja yksityiskohtien osalta, kerro riittävästi asiayhteyksistä. Joskus asiantuntija voi suoraan antaa erikoistermin </w:t>
       </w:r>
       <w:proofErr w:type="spellStart"/>
       <w:r>
@@ -353,8 +1120,11 @@
       </w:r>
     </w:p>
     <w:p>
-      <w:r>
-        <w:t xml:space="preserve">* Ota huomioon, että monilla aloilla käytetään yleiskielen sanoja poikkeavissa merkityksissä, erikoistermeinä. Sellaisissa tapauksissa ne usein pitää kääntää aivan eri tavalla kuin silloin, kun sanoilla on yleiskielinen merkitys. Esimerkiksi englannin substantiivilla "set" on monia merkityksiä, ja tavallisesti suomentaja osaa </w:t>
+      <w:pPr>
+        <w:pStyle w:val="ListBullet"/>
+      </w:pPr>
+      <w:r>
+        <w:t xml:space="preserve">Ota huomioon, että monilla aloilla käytetään yleiskielen sanoja poikkeavissa merkityksissä, erikoistermeinä. Sellaisissa tapauksissa ne usein pitää kääntää aivan eri tavalla kuin silloin, kun sanoilla on yleiskielinen merkitys. Esimerkiksi englannin substantiivilla "set" on monia merkityksiä, ja tavallisesti suomentaja osaa </w:t>
       </w:r>
       <w:proofErr w:type="spellStart"/>
       <w:r>
@@ -366,8 +1136,11 @@
       </w:r>
     </w:p>
     <w:p>
-      <w:r>
-        <w:t>* Erityisen tarkkana on syytä olla suomentaessaan erikoisalojen tekstejä, joissa esiintyy kansainvälisiä sivistyssanoja. Tavallisten sanakirjojen antamat merkitykset eivät suinkaan aina ole oikeita kaikissa yhteyksissä. Hyvä kääntäjä tietysti kysyy epäselvistä kohdista kyseisen erikoisalan tuntijoilta. Jos siihen ei jostain syystä ole mahdollisuutta, niin yleensä on parasta käyttää sivistyssanojen suomalaistettuja asuja. Sanakirjoista löytyviä suomalaisempia vastineita kannattaa käyttää vain, jos todella tietää, että ne ovat juuri kyseisessä yhteydessä oikeita ja ymmärrettäviä. Jos näin ei tehdä, voi syntyä todella hulluja käännösvirheitä. Matematiikan termiä "</w:t>
+      <w:pPr>
+        <w:pStyle w:val="ListBullet"/>
+      </w:pPr>
+      <w:r>
+        <w:t>Erityisen tarkkana on syytä olla suomentaessaan erikoisalojen tekstejä, joissa esiintyy kansainvälisiä sivistyssanoja. Tavallisten sanakirjojen antamat merkitykset eivät suinkaan aina ole oikeita kaikissa yhteyksissä. Hyvä kääntäjä tietysti kysyy epäselvistä kohdista kyseisen erikoisalan tuntijoilta. Jos siihen ei jostain syystä ole mahdollisuutta, niin yleensä on parasta käyttää sivistyssanojen suomalaistettuja asuja. Sanakirjoista löytyviä suomalaisempia vastineita kannattaa käyttää vain, jos todella tietää, että ne ovat juuri kyseisessä yhteydessä oikeita ja ymmärrettäviä. Jos näin ei tehdä, voi syntyä todella hulluja käännösvirheitä. Matematiikan termiä "</w:t>
       </w:r>
       <w:proofErr w:type="spellStart"/>
       <w:r>
@@ -454,11 +1227,79 @@
     </w:p>
     <w:p>
       <w:pPr>
-        <w:outlineLvl w:val="0"/>
-      </w:pPr>
+        <w:pStyle w:val="Heading2"/>
+      </w:pPr>
+      <w:bookmarkStart w:id="5" w:name="_Toc494119455"/>
+      <w:r>
+        <w:t>Tiivistelmän tekeminen</w:t>
+      </w:r>
+      <w:bookmarkEnd w:id="5"/>
+    </w:p>
+    <w:p>
+      <w:r>
+        <w:t xml:space="preserve">Edellä on jo mainittu, että lyhyen jutun kirjoittaminen on yleensä vaikeampaa kuin pitkän. Jos kirjoitat aiheesta, jonka tunnet, eikä sinulla ole mitään ulkoista pituusrajoitusta, voit kirjoittaa kaiken, minkä tiedät, erottelematta tärkeätä vähemmän tärkeästä. Jos taas sinun pitää kirjoittaa yhden sivun juttu laajasta aiheesta, tilanne voi olla hyvin vaikea. Ja jos sinua pyydetään kirjoittamaan siitä viiden rivin teksti, tehtävä voi hyvin tuntua täysin ylivoimaiselta. </w:t>
+      </w:r>
+    </w:p>
+    <w:p>
+      <w:r>
+        <w:t xml:space="preserve">Älä masennu. Lyhyiden juttujen kirjoittaminen on todella vaikeaa kaikille. Siinä voi kuitenkin harjaantua, ja yksi luonnollinen tapa aloittaa on tehdä tiivistelmiä omista laajoista kirjoituksista. On paljon helpompaa kirjoittaa lyhyt juttu, kun edessä on raaka-aineenaan laajempi juttu, kuin kylmiltään. Laajassa jutussa on oletettavasti kaikki, mitä lyhyessä jutussa on syytä esittää, ja paljon muuta. </w:t>
+      </w:r>
+    </w:p>
+    <w:p>
+      <w:r>
+        <w:t xml:space="preserve">Tiivistelmien tekemisellä on myös erittäin käytännöllinen merkitys. Ne houkuttelevat lukemaan itse kirjoituksen, ja ne antavat edes jonkinlaisen kuvan niille, jotka eivät jaksa tai ehdi lukea hienoa hengentuotettasi kokonaan - ja heitä on paljon. </w:t>
+      </w:r>
+    </w:p>
+    <w:p>
+      <w:r>
+        <w:t xml:space="preserve">Ota siis tavaksesi aina kirjoittaa tiivistelmä pitkistä tai pitkähköistä jutuistasi. Tiivistelmän tulisi mahtua yhdelle sivulle, mieluummin pienempään tilaan. Ensimmäiset tiivistelmäsi saattavat hyvin olla tosi surkeita, mutta erittäin todennäköisesti surkeinkin tiivistelmä on parempi kuin ei mitään tiivistelmää. </w:t>
+      </w:r>
+    </w:p>
+    <w:p>
+      <w:r>
+        <w:t xml:space="preserve">Tehdessäsi tiivistelmää käy juttusi nopeasti läpi hyvin karkealla tasolla, pääkohdittain. Merkitse tai kirjoita itsellesi muistiinpanot siitä, mitä asioita on syytä ottaa mukaan. Käy näin tekemäsi lista sitten uudestaan läpi karsien asioita, sillä kaikki ei varmaankaan mahdu mukaan. </w:t>
+      </w:r>
+    </w:p>
+    <w:p>
+      <w:r>
+        <w:t xml:space="preserve">Kirjoita seuraavaksi luonnos tiivistelmäksi, mutta älä poimi </w:t>
+      </w:r>
+      <w:proofErr w:type="gramStart"/>
+      <w:r>
+        <w:t>virkkeitä</w:t>
+      </w:r>
+      <w:proofErr w:type="gramEnd"/>
+      <w:r>
+        <w:t xml:space="preserve"> saati kappaleita varsinaisesta tekstistäsi. Tiivistelmän luonne vaatii ilmaisun tiivistämistä myös virkkeiden sisällä, ja yleensä on parempi kirjoittaa tiivistelmän virkkeet kokonaan uudestaan kuin tehdä ne muokkaamalla varsinaista tekstiä. Lisäksi sellainen tiivistelmä, joka sisältää varsinaisen tekstin virkkeitä sellaisinaan, on monista lukijoista häiritsevä. Lukija saattaa esimerkiksi alitajuisesti tunnistaa virkkeen myöhemmin lukiessaan itse tekstiä, ja jos hän ei muista, mistä on sen aiemmin lukenut, hän voi ärsyyntyä. Jos taas hän tunnistaa virkkeet samoiksi kuin tiivistelmässä, niin vaikutelma luultavasti on se, että kirjoittaja ei ole viitsinyt luoda tiivistelmää vaan on sutaissut jotain kasaan. </w:t>
+      </w:r>
+    </w:p>
+    <w:p>
+      <w:r>
+        <w:t xml:space="preserve">Tiivistelmää kannattaa hioa ehkä pitkäänkin. Jos juttusi ylipäänsä on sen arvoinen, että siihen kannattaa panostaa paljon, niin tiivistelmä on keskeisessä asemassa. Jos kirjoitelmasi on vähänkään tärkeä, jätä tiivistelmä hautumaan ja lue se uudestaan vaikkapa seuraavana päivänä tai ehkä viikonkin tauon jälkeen. Muutoin sinun on vaikeaa lukea tiivistelmä sellaisena, jona lukija sen kohtaa: uutena asiana, jota ei lueta itse tekstin jälkeen vaan ennen sitä. Jos tiivistelmässäsi on </w:t>
+      </w:r>
+      <w:proofErr w:type="spellStart"/>
+      <w:r>
+        <w:t>monitulkintaisuuksia</w:t>
+      </w:r>
+      <w:proofErr w:type="spellEnd"/>
+      <w:r>
+        <w:t xml:space="preserve"> tai epämääräisyyksiä, niin lukija ei voi sinun tavallasi mielessään valita oikeaa tulkintaa ja täydentää asioita itse tekstin perusteella. </w:t>
+      </w:r>
+    </w:p>
+    <w:p>
+      <w:r>
+        <w:t xml:space="preserve">Tiivistelmän oikea paikka on kirjoituksen alussa, ei lopussa. Olennaisin ensin. </w:t>
+      </w:r>
+    </w:p>
+    <w:p>
+      <w:pPr>
+        <w:pStyle w:val="Heading2"/>
+      </w:pPr>
+      <w:bookmarkStart w:id="6" w:name="_Toc494119456"/>
       <w:r>
         <w:t>Opinnäytetyön kirjoittaminen</w:t>
       </w:r>
+      <w:bookmarkEnd w:id="6"/>
     </w:p>
     <w:p>
       <w:r>
@@ -467,11 +1308,7 @@
     </w:p>
     <w:p>
       <w:r>
-        <w:t xml:space="preserve">Ensimmäinen neuvoni aiheesta on, että opinnäytetyön kirjoittamisessa pitää olla vakavalla mielellä, mutta ei liian vakavalla. Kysehän on yhdestä pakollisesta kuviosta opinnoissa, ja siitä voi oppiakin yhtä ja toista. Toisaalta asiasta ei pidä tehdä elämäntehtävää, ja on hyvä muistaa, että kyse on eräänlaisesta leikistä. Opinnäytetyön pitää olla asiallisen ja vakavamielisen näköinen ja viimeistelty, ikään kuin sen lukisi suurikin määrä ihmisiä, mutta todellisuudessa sen luultavasti lukee vain työn tarkastaja, jos hänkään. Tiivistelmän </w:t>
-      </w:r>
-      <w:r>
-        <w:lastRenderedPageBreak/>
-        <w:t xml:space="preserve">saattaa lukea useampikin, mutta lähinnä yleisestä mielenkiinnosta, siis tietääkseen, mitä kyseisellä alalla nykyisin puuhataan. </w:t>
+        <w:t xml:space="preserve">Ensimmäinen neuvoni aiheesta on, että opinnäytetyön kirjoittamisessa pitää olla vakavalla mielellä, mutta ei liian vakavalla. Kysehän on yhdestä pakollisesta kuviosta opinnoissa, ja siitä voi oppiakin yhtä ja toista. Toisaalta asiasta ei pidä tehdä elämäntehtävää, ja on hyvä muistaa, että kyse on eräänlaisesta leikistä. Opinnäytetyön pitää olla asiallisen ja vakavamielisen näköinen ja viimeistelty, ikään kuin sen lukisi suurikin määrä ihmisiä, mutta todellisuudessa sen luultavasti lukee vain työn tarkastaja, jos hänkään. Tiivistelmän saattaa lukea useampikin, mutta lähinnä yleisestä mielenkiinnosta, siis tietääkseen, mitä kyseisellä alalla nykyisin puuhataan. </w:t>
       </w:r>
     </w:p>
     <w:p>
@@ -506,27 +1343,46 @@
     </w:p>
     <w:p>
       <w:r>
-        <w:lastRenderedPageBreak/>
         <w:t xml:space="preserve">Opinnäytetyön rakenteelle on hyvin usein asetettu tiukkoja vaatimuksia. Ne voivat olla kahlitsevia ja muutenkin typeriä, mutta noudata niitä. Hyvä kirjoittaja osaa esittää asiansa selkeästi, vaikka joutuisikin mukautumaan ylhäältä annettuihin rakennetta koskeviin rajoituksiin. </w:t>
       </w:r>
     </w:p>
     <w:p>
       <w:r>
-        <w:t xml:space="preserve">Hyviä käytännöllisiä ohjeita antaa Jukka-Pekka Santasen kirjoittama Opinnäytetöiden kirjoittaminen, lyhyt oppimäärä. </w:t>
-      </w:r>
-    </w:p>
-    <w:p>
-      <w:r>
-        <w:t xml:space="preserve">Laajan mutta selkeän esityksen opinnäytetyön tekemisestä kokonaisuutena sisältää Helsingin ammattikorkeakoulun opinnäytetyöohje Opinnäytteellä ammattiin. </w:t>
-      </w:r>
-    </w:p>
-    <w:p>
-      <w:pPr>
-        <w:outlineLvl w:val="0"/>
-      </w:pPr>
+        <w:t xml:space="preserve">Hyviä käytännöllisiä ohjeita antaa Jukka-Pekka Santasen kirjoittama </w:t>
+      </w:r>
+      <w:r>
+        <w:rPr>
+          <w:rStyle w:val="Teoksennimi"/>
+        </w:rPr>
+        <w:t>Opinnäytetöiden kirjoittaminen, lyhyt oppimäärä.</w:t>
+      </w:r>
+      <w:r>
+        <w:t xml:space="preserve"> </w:t>
+      </w:r>
+    </w:p>
+    <w:p>
+      <w:r>
+        <w:t xml:space="preserve">Laajan mutta selkeän esityksen opinnäytetyön tekemisestä kokonaisuutena sisältää Helsingin ammattikorkeakoulun opinnäytetyöohje </w:t>
+      </w:r>
+      <w:r>
+        <w:rPr>
+          <w:rStyle w:val="Teoksennimi"/>
+        </w:rPr>
+        <w:t>Opinnäytteellä ammattiin.</w:t>
+      </w:r>
+      <w:r>
+        <w:t xml:space="preserve"> </w:t>
+      </w:r>
+    </w:p>
+    <w:p>
+      <w:pPr>
+        <w:pStyle w:val="Heading2"/>
+      </w:pPr>
+      <w:bookmarkStart w:id="7" w:name="_Toc494119457"/>
       <w:r>
         <w:t>Arvostelun kirjoittaminen</w:t>
       </w:r>
+      <w:bookmarkEnd w:id="7"/>
     </w:p>
     <w:p>
       <w:r>
@@ -555,11 +1411,7 @@
     </w:p>
     <w:p>
       <w:r>
-        <w:t xml:space="preserve">Aina kannattaa ottaa huomioon se, miten tekijät suhtautuvat arvosteluun. Tekijät lukevat arvosteluja paljon tarkemmin, jos ne alkavat myönteisillä seikoilla ja muutenkin näyttävät myönteisemmiltä kuin ovat. Sillä tavoin arvostelussa esitetty kritiikki ei välttämättä jää urputukseksi vaan osa siitä ehkä jopa menee perille </w:t>
-      </w:r>
-      <w:r>
-        <w:lastRenderedPageBreak/>
-        <w:t xml:space="preserve">oikeaan kohteeseen. </w:t>
+        <w:t xml:space="preserve">Aina kannattaa ottaa huomioon se, miten tekijät suhtautuvat arvosteluun. Tekijät lukevat arvosteluja paljon tarkemmin, jos ne alkavat myönteisillä seikoilla ja muutenkin näyttävät myönteisemmiltä kuin ovat. Sillä tavoin arvostelussa esitetty kritiikki ei välttämättä jää urputukseksi vaan osa siitä ehkä jopa menee perille oikeaan kohteeseen. </w:t>
       </w:r>
       <w:proofErr w:type="spellStart"/>
       <w:r>
@@ -618,241 +1470,187 @@
     </w:p>
     <w:p>
       <w:pPr>
-        <w:outlineLvl w:val="0"/>
-      </w:pPr>
-      <w:r>
-        <w:t>Tiivistelmän tekeminen</w:t>
-      </w:r>
-    </w:p>
-    <w:p>
-      <w:r>
-        <w:t xml:space="preserve">Edellä on jo mainittu, että lyhyen jutun kirjoittaminen on yleensä vaikeampaa kuin pitkän. Jos kirjoitat aiheesta, jonka tunnet, eikä sinulla ole mitään ulkoista pituusrajoitusta, voit kirjoittaa kaiken, minkä tiedät, erottelematta tärkeätä vähemmän tärkeästä. Jos taas sinun pitää kirjoittaa yhden sivun juttu laajasta aiheesta, tilanne voi olla hyvin vaikea. Ja jos sinua pyydetään kirjoittamaan siitä viiden rivin teksti, tehtävä voi hyvin tuntua täysin ylivoimaiselta. </w:t>
-      </w:r>
-    </w:p>
-    <w:p>
-      <w:r>
-        <w:t xml:space="preserve">Älä masennu. Lyhyiden juttujen kirjoittaminen on todella vaikeaa kaikille. Siinä voi kuitenkin harjaantua, ja yksi luonnollinen tapa aloittaa on tehdä tiivistelmiä omista laajoista kirjoituksista. On paljon helpompaa </w:t>
-      </w:r>
-      <w:r>
-        <w:lastRenderedPageBreak/>
-        <w:t xml:space="preserve">kirjoittaa lyhyt juttu, kun edessä on raaka-aineenaan laajempi juttu, kuin kylmiltään. Laajassa jutussa on oletettavasti kaikki, mitä lyhyessä jutussa on syytä esittää, ja paljon muuta. </w:t>
-      </w:r>
-    </w:p>
-    <w:p>
-      <w:r>
-        <w:t xml:space="preserve">Tiivistelmien tekemisellä on myös erittäin käytännöllinen merkitys. Ne houkuttelevat lukemaan itse kirjoituksen, ja ne antavat edes jonkinlaisen kuvan niille, jotka eivät jaksa tai ehdi lukea hienoa hengentuotettasi kokonaan - ja heitä on paljon. </w:t>
-      </w:r>
-    </w:p>
-    <w:p>
-      <w:r>
-        <w:t xml:space="preserve">Ota siis tavaksesi aina kirjoittaa tiivistelmä pitkistä tai pitkähköistä jutuistasi. Tiivistelmän tulisi mahtua yhdelle sivulle, mieluummin pienempään tilaan. Ensimmäiset tiivistelmäsi saattavat hyvin olla tosi surkeita, mutta erittäin todennäköisesti surkeinkin tiivistelmä on parempi kuin ei mitään tiivistelmää. </w:t>
-      </w:r>
-    </w:p>
-    <w:p>
-      <w:r>
-        <w:t xml:space="preserve">Tehdessäsi tiivistelmää käy juttusi nopeasti läpi hyvin karkealla tasolla, pääkohdittain. Merkitse tai kirjoita itsellesi muistiinpanot siitä, mitä asioita on syytä ottaa mukaan. Käy näin tekemäsi lista sitten uudestaan läpi karsien asioita, sillä kaikki ei varmaankaan mahdu mukaan. </w:t>
-      </w:r>
-    </w:p>
-    <w:p>
-      <w:r>
-        <w:t xml:space="preserve">Kirjoita seuraavaksi luonnos tiivistelmäksi, mutta älä poimi </w:t>
+        <w:pStyle w:val="Heading2"/>
+      </w:pPr>
+      <w:bookmarkStart w:id="8" w:name="_Toc494119458"/>
+      <w:r>
+        <w:t>Ohjeen kirjoittaminen</w:t>
+      </w:r>
+      <w:bookmarkEnd w:id="8"/>
+    </w:p>
+    <w:p>
+      <w:r>
+        <w:t xml:space="preserve">Ohje voi olla esimerkiksi jonkin laitteen tai ohjelman käyttöohje, menettelytapaohje jonkin asian hoitamiseksi taikka määräys jonkin asian tekemisestä. Ohje voi olla luonteeltaan pelkkä suositus tai ehdotus, mutta se voi myös olla sitova. Seuraavassa käsittelen yleisesti ohjeita, mutta mielessäni on tyypillisenä esimerkkinä lähinnä tuotteen käyttöohje. </w:t>
+      </w:r>
+    </w:p>
+    <w:p>
+      <w:r>
+        <w:t xml:space="preserve">Ohjeiden kirjoittamisen suurin ongelma on se, että ihmiset eivät lue ohjeita. Seuraavaksi tärkein ongelma on, että jos jokin voidaan ymmärtää väärin, se ymmärretään väärin. Nämä ovat kirjoittajasta riippumattomia asioita, jotka hänen on otettava huomioon ja joiden suhteen hänen on tehtävä parhaansa. </w:t>
+      </w:r>
+    </w:p>
+    <w:p>
+      <w:r>
+        <w:t xml:space="preserve">Lisäksi suurin osa ohjeista tässä maailmassa on niin huonoja, ettei tiedä, pitäisikö itkeä vai nauraa. Suuretkaan firmat, jotka sijoittavat paljon rahaa tuotteidensa suunnitteluun, valmistukseen ja markkinointiin, eivät useinkaan panosta käyttöohjeisiin. Tuhansien markkojen hintaisen laitteen mukana voi tulla sellainen ohje, jossa asiat on selitetty kymmenellä eri kielellä, osittain keskenään ristiriitaisesti, eikä yksikään kieli ole suomi. Jos suomenkielinen ohje on mukana, se saattaa olla niin käännetty, että tekijä ilmeisestikään ei ole tuntenut asiaa eikä osannut suomea. Vaikka ohje olisi suomea eikä sisältäisi suoranaisia asiavirheitä, se voi olla käytännössä lähes käyttökelvoton. Mitä pitäisi ajatella sellaisesta puhelimen käyttöohjeesta, jossa vasta sivulla 25 kerrotaan, huomaamattomasti mitä erilaisimpien asioiden seassa, miten puhelimella soitetaan? </w:t>
+      </w:r>
+    </w:p>
+    <w:p>
+      <w:r>
+        <w:t xml:space="preserve">Valitettavasti hyvin harvat ymmärtävät, että käyttöohje ei ole erillinen pikku läpyskä, jonka joku harjoittelija väsää puhdetöinään, vaan olennainen osa tuotetta tai palvelua. Tuotehan ei ole pelkkä tavara, vaan tuotteeseen kuuluvat myös markkinointi, esittelyt, myynti, neuvonta, huolto, korjaus ja valitusten asiallinen käsittely. Toivottavasti me kuluttajina opimme vaatimaan parempia käyttöohjeita ja annamme myyjien huomata, että jos ohjeet ovat huonoja, se tuntuu firman tuloksessa. </w:t>
+      </w:r>
+    </w:p>
+    <w:p>
+      <w:r>
+        <w:t xml:space="preserve">Kuten kaikissa kirjoituksissa, ohjeissakin tulee tuoda selkeästi esiin heti alussa, mitä ohje koskee ja keille se on tarkoitettu. Käyttöohjeen tehtävä ei ole olla mainos, joten siinä ei pidä enää esitellä, miten hienosta tuotteesta on kyse. Varsinkin ylisanojen käyttö johtaa hyvin helposti siihen päätelmään, että eipä ohjeessa taida asiaa olla. Aivan eri asia on, että hyvin tehty käyttöohje voi palvella samaa tarkoitusta kuin mainos: tuotteen menekin lisäämistä. Mutta tämän se voi tehdä vain olemalla hyvä ohjeena, asiallinen ja selkeä kuvaus tuotteen käyttämisestä. </w:t>
+      </w:r>
+    </w:p>
+    <w:p>
+      <w:r>
+        <w:t xml:space="preserve">Se periaate, että olennainen sanotaan ensin, on erityisen tärkeä ohjeissa. Koska ihmiset eivät kuitenkaan lue ohjetta, on tärkeää, että sanot ensimmäisellä sivulla kaikkein olennaisimmat asiat. Jos aiheesta tarvitaan satasivuinen käsikirja, niin se on syytä jäsentää siten, että kaikille käyttäjille ehdottoman välttämättömät asiat sanotaan alussa selkeästi. </w:t>
+      </w:r>
+    </w:p>
+    <w:p>
+      <w:r>
+        <w:t xml:space="preserve">Koska paksu käsikirja pelottaa pelkällä paksuudellaan, voi olla hyvä idea laatia erikseen toisaalta vähimmäistiedot sisältävä perusohje, toisaalta laaja käsikirja. Jos olet ostanut tosi upean videonauhurin vanhan tilalle, niin luultavasti palat halusta päästä käyttämään sitä, varsinkin, kun aivan kohta alkaa ohjelma, joka sinun on pakko nauhoittaa. Silloin et rupea lukemaan satasivuista käsikirjaa, etenkään kun olet ennenkin käyttänyt videoita. Jos uuden laitteesi käytössä onkin jokin erityinen piirre, joka pitäisi ehdottomasti ottaa huomioon ennen käytön aloittamista, voi seurata jotain, josta et pidä. Koko nauhoitus voi mennä pilalle, koska et ymmärtänyt painaa määrättyä nappia. </w:t>
+      </w:r>
+    </w:p>
+    <w:p>
+      <w:r>
+        <w:t xml:space="preserve">Se, mitä kuvitteellisessa esimerkkitapauksessa olisi tarvittu, on yksi paperiarkki, jossa kerrotaan keskeiset asiat. Siinä voisi lukea vaikkapa, että tämän videonauhurin käyttö on muuten samanlaista kuin muiden nauhurien, mutta ennen nauhoituksen aloittamista on painettava etupaneelissa olevaa vihreää nappia. Lisäksi siinä tietysti olisi lyhyt selostus nauhurin asentamisesta käyttökuntoon ja kaikkein yksinkertaisimmista toiminnoista. Se sisältäisi myös kehotuksen lukea käsikirjan määrätyt osat, jos ei ole ennen käyttänyt videonauhuria, sekä maininnan erikoistoiminnoista, joista kerrotaan käsikirjassa. </w:t>
+      </w:r>
+    </w:p>
+    <w:p>
+      <w:r>
+        <w:t xml:space="preserve">On mahdollista, että laite on niin mutkikas, että perusohjetta ei voi kirjoittaa yksisivuiseksi. Silloin käyttöohjeen kirjoittajan kannattaa - sen lisäksi, että hän antaa asiasta palautetta laitteen suunnittelijoille - omassa työssään sitä suuremmalla syyllä pyrkiä esittämään perusasiat niin lyhyesti ja selvästi kuin mahdollista. </w:t>
+      </w:r>
+    </w:p>
+    <w:p>
+      <w:r>
+        <w:t xml:space="preserve">Esimerkkini voi tuntua kärjistetyltä, mutta tosiasia on, että ihmiset eivät lue laajoja ohjeita. Emme me käytä tunteja ajastamme jokaisen uuden vempaimen käytön opiskeluun. </w:t>
+      </w:r>
+    </w:p>
+    <w:p>
+      <w:r>
+        <w:t xml:space="preserve">Se ilmiö, että ihmiset eivät lue käyttöohjeita, johtuu suureksi osaksi siitä, että käyttöohjeet ovat huonoja, erityisesti liian laajoja ja sekavia. Toisaalta kun ohjeen kirjoittaja tietää, että ohjetta ei kuitenkaan lueta, hän ei viitsi paneutua asiaan vaan tekee huonon ohjeen. Tätä kierrettä ei ole helppo katkaista, mutta tee voitavasi tilanteen parantamiseksi. </w:t>
+      </w:r>
+    </w:p>
+    <w:p>
+      <w:r>
+        <w:t xml:space="preserve">Käyttöohjeiden yksi olennainen tarkoitus on varoittaa virheistä. Onhan ikävää, jos kallis laite rikkoutuu väärän käytön takia. Varoittamista ei kuitenkaan pidä liioitella, koska silloin varoitukset menettävät tehonsa. Valitettavasti tuotevastuu ja amerikkalainen käytäntö ovat saaneet monet valmistajat liittämään tuotteidensa käyttöohjeisiin mitä kummallisimpia varoituksia tyyliin "mikroaaltouunissa ei saa kuivata kissaa". </w:t>
+      </w:r>
+    </w:p>
+    <w:p>
+      <w:r>
+        <w:t xml:space="preserve">Varoittelu on rajoitusten esille tuomista ja siksi luonteeltaan kielteistä. Ylenmääräinen varoittelu aiheuttaa yleensä joko sen, että käyttäjä ei uskalla tehdä mitään, tai sen, että hän ei jaksa lukea tarpeellisiakaan varoituksia. Jos luet tekstiä, jossa varoitellaan tekemästä asioita, joita et unissasikaan tekisi, et ehkä ota vakavasti niitä muutamia varoituksia, jotka olisivat sinulle aiheellisia. </w:t>
+      </w:r>
+    </w:p>
+    <w:p>
+      <w:r>
+        <w:t xml:space="preserve">Selosta ensin lyhyesti laitteen, ohjelman tai vastaavan normaalikäyttö ja sellaiset rajoitukset, jotka </w:t>
       </w:r>
       <w:proofErr w:type="gramStart"/>
       <w:r>
-        <w:t>virkkeitä</w:t>
+        <w:t>on</w:t>
       </w:r>
       <w:proofErr w:type="gramEnd"/>
       <w:r>
-        <w:t xml:space="preserve"> saati kappaleita varsinaisesta tekstistäsi. Tiivistelmän luonne vaatii ilmaisun tiivistämistä myös virkkeiden sisällä, ja yleensä on parempi kirjoittaa tiivistelmän virkkeet kokonaan uudestaan kuin tehdä ne muokkaamalla varsinaista tekstiä. Lisäksi sellainen tiivistelmä, joka sisältää varsinaisen tekstin virkkeitä sellaisinaan, on monista lukijoista häiritsevä. Lukija saattaa esimerkiksi alitajuisesti tunnistaa virkkeen myöhemmin lukiessaan itse tekstiä, ja jos hän ei muista, mistä on sen aiemmin lukenut, hän voi ärsyyntyä. Jos taas hän tunnistaa virkkeet samoiksi kuin tiivistelmässä, niin vaikutelma luultavasti on se, että kirjoittaja ei ole viitsinyt luoda tiivistelmää vaan on sutaissut jotain kasaan. </w:t>
-      </w:r>
-    </w:p>
-    <w:p>
-      <w:r>
-        <w:t xml:space="preserve">Tiivistelmää kannattaa hioa ehkä pitkäänkin. Jos juttusi ylipäänsä on sen arvoinen, että siihen kannattaa panostaa paljon, niin tiivistelmä on keskeisessä asemassa. Jos kirjoitelmasi on vähänkään tärkeä, jätä tiivistelmä hautumaan ja lue se uudestaan vaikkapa seuraavana päivänä tai ehkä viikonkin tauon jälkeen. Muutoin sinun on vaikeaa lukea tiivistelmä sellaisena, jona lukija sen kohtaa: uutena asiana, jota ei lueta itse tekstin jälkeen vaan ennen sitä. Jos tiivistelmässäsi on </w:t>
+        <w:t xml:space="preserve"> tarpeen kertoa järkevästi ajattelevalle ihmiselle. (Ajattelematon ihminen luultavasti ei lue ohjetta lainkaan.) Älä siis aloita esim. kertomalla, mitä kaikkea tiskikoneella ei saa tehdä, vaan kerro, että tiskikone on tarkoitettu vain astioiden pesuun. Voit korostaa, että takuu tai valmistajan muu vastuu ei ole voimassa, jos konetta käytetään muuhun. Kerro sitten, millaisia astioita koneessa ei pidä pestä. Lyhyet perustelut rajoituksille voivat olla tarpeen muun muassa siksi, että ihminen muistaa paremmin sellaiset säännöt, joiden perustelut hän tuntee. </w:t>
+      </w:r>
+    </w:p>
+    <w:p>
+      <w:r>
+        <w:t xml:space="preserve">Hyvin usein tuotteisiin liittyy asioita, jotka on otettava huomioon vain kerran, tuotetta ensi kertaa käyttöön otettaessa. On tietysti tärkeää tuoda esiin, mitkä asiat ovat sellaisia ja mitkä on otettava huomioon jatkuvasti tai säännöllisin väliajoin. On luonnollista kirjoittaa käyttöönottovaiheen asiat heti käyttöohjeen alkuun, mutta toisaalta käyttöohjeen jatkuvan käytön kannalta olisi parempi, jos yleiset ohjeet löytyisivät alusta. Yksi ratkaisu on kirjoittaa erillinen käyttöönotto-ohje. Jos teet niin, muista ehdottomasti kirjoittaa varsinaiseen ohjeeseen näkyvä kehotus lukea käyttöönotto-ohje ennen käytön aloittamista. Suosittelen sitä, että käyttöönotto-ohje on osa käyttöohjetta. Yksi syy on se, että käyttöönotto-ohjeen tiedot voivat olla tarpeen myöhemminkin, esimerkiksi kun laite siirretään toiseen paikkaan taikka myydään tai lahjoitetaan. Silloin on paljon selvempää ja varmempaa, että laitteen mukana kulkee vain yksi ohje. </w:t>
+      </w:r>
+    </w:p>
+    <w:p>
+      <w:r>
+        <w:t xml:space="preserve">Ohjeita pitäisi olla vain yksi. On hyvin hankalaa, jos pakkauksen avatessaan löytää siitä suppean käyttöohjeen, laajemman käyttöohjeen, käyttöönotto-ohjeen ja lisäksi erillisiä lippusia ja lappusia, joissa on korjauksia ja lisäyksiä ohjeisiin. Saattaa tuntua halvemmalta monistaa yksi korjauslehtinen kuin uudistaa koko käyttöohje, mutta silloin ottaa monia riskejä. Korjauslehtinen voi jäädä pois pakkausvaiheessa, käyttäjä ei ehkä huomaa sitä tai hukkaa sen ja joka tapauksessa käyttäjä saa sekavan ensivaikutelman. Tässä tapauksessa halvalla tehty näyttää halvalta ja alentaa tuotteen arvostusta. Lisäksi ohjeen monistaminen tai painattaminen on sentään lähes aina varsin pieni osa tuotantokustannuksista. </w:t>
+      </w:r>
+    </w:p>
+    <w:p>
+      <w:r>
+        <w:t xml:space="preserve">Ohjeiden esittämisessä on järjestys tärkeä asia muutenkin kuin sikäli, että käyttöönotto-ohjeet ovat alussa. Jäsennä ohjeet siten, että järjestys on sama kuin käyttäjän toimintojen ajallinen järjestys. Tämä kuulostaa itsestäänselvyydeltä, mutta tätä sääntöä rikotaan kovin usein. Tiskikoneen käyttöohjeessa saatetaan kertoilla koneen tyhjentämisestä, pesuaineen laittamisesta, vedentulon avaamisesta tai sulkemisesta, astioiden sijoittelusta, vedenpehmennyksestä yms. melkoisena sekamelskana, jopa niin, että samaa aihetta käsitellään useaan otteeseen. </w:t>
+      </w:r>
+    </w:p>
+    <w:p>
+      <w:r>
+        <w:t xml:space="preserve">Jos asiat voidaan tehdä missä järjestyksessä tahansa, tämäkin on syytä tuoda esiin. Käyttäjän toimintaa ei pidä rajoittaa tai ohjailla tarpeettomasti. Voit kirjoittaa esim. seuraavaan tapaan: "Suorita seuraavat asiat haluamassasi järjestyksessä". </w:t>
+      </w:r>
+    </w:p>
+    <w:p>
+      <w:r>
+        <w:t xml:space="preserve">Ohjeisiin liittyy usein ehtoja: jotkin asiat on tehtävä vain, jos jokin ehto toteutuu. Esimerkiksi tiskikoneeseen on lisättävä vedenpehmennysaihetta vain, jos vesijohtovesi on liian kovaa. Tällaiset objektiiviset ehdot on pyrittävä esittämään niin selkeästi ja täsmällisesti, että lukija pystyy päättelemään tai laskemaan, toteutuuko ehto hänen tilanteessaan. Esimerkiksi veden kovuus on mitattavissa oleva suure, joten ehto voidaan esittää täsmällisesti, numeroarvoja käyttäen. Anna myös lukijalle ehkä tarpeellisia tietoja siitä, miten hän voi selvittää, onko ehto voimassa, esimerkiksi kehotus kysyä tietoja vesijohtovedestä paikalliselta vesilaitokselta. </w:t>
+      </w:r>
+    </w:p>
+    <w:p>
+      <w:r>
+        <w:t xml:space="preserve">Ehto voi olla myös subjektiivinen, käyttäjän toiveista riippuva. Esimerkiksi tietokoneohjelmaa voi käyttää hyvin monenlaisiin tarkoituksiin, ja ohjelman käytön ohjeista osa riippuu siitä, mitä käyttäjä haluaa tehdä. Jos tällaisiin asioihin liittyvät ohjeet ovat laajoja, kannattaa yleensä tehdä kustakin aiheesta oma lukunsa, jonka otsikko jo kertoo, mitä aihepiiriä käsitellään. Ennen valinnaisia lukuja on syytä kirjoittaa lyhyt kokoava esitys, jossa luetellaan mahdollisuuksia ja kerrotaan, että niitä kuvataan omissa luvuissa. </w:t>
+      </w:r>
+    </w:p>
+    <w:p>
+      <w:r>
+        <w:t xml:space="preserve">Ehdollisesti suoritettavia toimenpiteitä kuvattaessa on tarkasti ilmaistava, mikä on ehdon vaikutusala eli mitkä ovat niitä asioita, jotka tehdään vain, jos ehto on voimassa. Jos kirjoitat esimerkiksi "seuraavat toimenpiteet eivät ole tarpeen, jos vesi on riittävän pehmeää", voi lukijalle jäädä aivan epäselväksi paitsi se, mikä on riittävän pehmeää, myös se, mitkä kaikki asiat ovat niitä "seuraavia toimenpiteitä". Epäselvyyttä lisää, jos asiaa ei ole jäsennetty loogisiksi kokonaisuuksiksi vaan tekstissä siirrytään uuteen - kaikkia tilanteita koskevaan - kokonaisuuteen ilman väliotsikkoa tai selitystä. </w:t>
+      </w:r>
+    </w:p>
+    <w:p>
+      <w:r>
+        <w:t xml:space="preserve">Vaikka noudattaisit tämän oppaan neuvoja ja vaikka tuntisit hyvin sen asian, josta kirjoitat ohjetta, ohjeen kirjoittaminen voi olla varsin vaikeaa. Itse asiassa on aivan mahdollista, että tunnet asian liian hyvin. Jos olet pienen ikäsi käyttänyt jotakin mutkikasta laitetta ja tunnet sen toimintaperiaatteen ja yksityiskohdat perusteellisesti, sinun voi olla erittäin vaikeaa kirjoittaa ihmisille, joille laite on uusi ja outo. Kun olemme oppineet asioita ja tottuneet niihin, unohdamme usein varsin nopeasti, mikä niissä oli aluksi hankalaa ja mitä virheitä tuli tehtyä. Voikin olla parempi, että ohjeen laatii joku, joka ei tunne asiaa kovinkaan hyvin ja joka kirjoittaa ohjetta samalla, kun itse opettelee asiaa. Erikoisasiantuntijan apua toki tarvitaan usein sekä opettelussa että ohjeen asiasisällön tarkistamisessa. </w:t>
+      </w:r>
+    </w:p>
+    <w:p>
+      <w:r>
+        <w:t xml:space="preserve">Erityisesti tietokoneiden ja ohjelmien käyttöohjeiden laatimista käsittelee laajasti </w:t>
       </w:r>
       <w:proofErr w:type="spellStart"/>
       <w:r>
-        <w:t>monitulkintaisuuksia</w:t>
+        <w:t>PNNL:n</w:t>
       </w:r>
       <w:proofErr w:type="spellEnd"/>
       <w:r>
-        <w:t xml:space="preserve"> tai epämääräisyyksiä, niin lukija ei voi sinun tavallasi mielessään valita oikeaa tulkintaa ja täydentää asioita itse tekstin perusteella. </w:t>
-      </w:r>
-    </w:p>
-    <w:p>
-      <w:r>
-        <w:t xml:space="preserve">Tiivistelmän oikea paikka on kirjoituksen alussa, ei lopussa. Olennaisin ensin. </w:t>
-      </w:r>
-    </w:p>
-    <w:p>
-      <w:pPr>
-        <w:outlineLvl w:val="0"/>
-      </w:pPr>
-      <w:r>
-        <w:t>Ohjeen kirjoittaminen</w:t>
-      </w:r>
-    </w:p>
-    <w:p>
-      <w:r>
-        <w:t xml:space="preserve">Ohje voi olla esimerkiksi jonkin laitteen tai ohjelman käyttöohje, menettelytapaohje jonkin asian hoitamiseksi taikka määräys jonkin asian tekemisestä. Ohje voi olla luonteeltaan pelkkä suositus tai ehdotus, mutta se voi myös olla sitova. Seuraavassa käsittelen yleisesti ohjeita, mutta mielessäni on tyypillisenä esimerkkinä lähinnä tuotteen käyttöohje. </w:t>
-      </w:r>
-    </w:p>
-    <w:p>
-      <w:r>
-        <w:t xml:space="preserve">Ohjeiden kirjoittamisen suurin ongelma on se, että ihmiset eivät lue ohjeita. Seuraavaksi tärkein ongelma on, että jos jokin voidaan ymmärtää väärin, se ymmärretään väärin. Nämä ovat kirjoittajasta riippumattomia asioita, jotka hänen on otettava huomioon ja joiden suhteen hänen on tehtävä parhaansa. </w:t>
-      </w:r>
-    </w:p>
-    <w:p>
-      <w:r>
-        <w:t xml:space="preserve">Lisäksi suurin osa ohjeista tässä maailmassa on niin huonoja, ettei tiedä, pitäisikö itkeä vai nauraa. Suuretkaan firmat, jotka sijoittavat paljon rahaa tuotteidensa suunnitteluun, valmistukseen ja markkinointiin, eivät useinkaan panosta käyttöohjeisiin. Tuhansien markkojen hintaisen laitteen mukana voi tulla sellainen ohje, jossa asiat on selitetty kymmenellä eri kielellä, osittain keskenään ristiriitaisesti, eikä </w:t>
-      </w:r>
-      <w:r>
-        <w:lastRenderedPageBreak/>
-        <w:t xml:space="preserve">yksikään kieli ole suomi. Jos suomenkielinen ohje on mukana, se saattaa olla niin käännetty, että tekijä ilmeisestikään ei ole tuntenut asiaa eikä osannut suomea. Vaikka ohje olisi suomea eikä sisältäisi suoranaisia asiavirheitä, se voi olla käytännössä lähes käyttökelvoton. Mitä pitäisi ajatella sellaisesta puhelimen käyttöohjeesta, jossa vasta sivulla 25 kerrotaan, huomaamattomasti mitä erilaisimpien asioiden seassa, miten puhelimella soitetaan? </w:t>
-      </w:r>
-    </w:p>
-    <w:p>
-      <w:r>
-        <w:t xml:space="preserve">Valitettavasti hyvin harvat ymmärtävät, että käyttöohje ei ole erillinen pikku läpyskä, jonka joku harjoittelija väsää puhdetöinään, vaan olennainen osa tuotetta tai palvelua. Tuotehan ei ole pelkkä tavara, vaan tuotteeseen kuuluvat myös markkinointi, esittelyt, myynti, neuvonta, huolto, korjaus ja valitusten asiallinen käsittely. Toivottavasti me kuluttajina opimme vaatimaan parempia käyttöohjeita ja annamme myyjien huomata, että jos ohjeet ovat huonoja, se tuntuu firman tuloksessa. </w:t>
-      </w:r>
-    </w:p>
-    <w:p>
-      <w:r>
-        <w:t xml:space="preserve">Kuten kaikissa kirjoituksissa, ohjeissakin tulee tuoda selkeästi esiin heti alussa, mitä ohje koskee ja keille se on tarkoitettu. Käyttöohjeen tehtävä ei ole olla mainos, joten siinä ei pidä enää esitellä, miten hienosta tuotteesta on kyse. Varsinkin ylisanojen käyttö johtaa hyvin helposti siihen päätelmään, että eipä ohjeessa taida asiaa olla. Aivan eri asia on, että hyvin tehty käyttöohje voi palvella samaa tarkoitusta kuin mainos: tuotteen menekin lisäämistä. Mutta tämän se voi tehdä vain olemalla hyvä ohjeena, asiallinen ja selkeä kuvaus tuotteen käyttämisestä. </w:t>
-      </w:r>
-    </w:p>
-    <w:p>
-      <w:r>
-        <w:t xml:space="preserve">Se periaate, että olennainen sanotaan ensin, on erityisen tärkeä ohjeissa. Koska ihmiset eivät kuitenkaan lue ohjetta, on tärkeää, että sanot ensimmäisellä sivulla kaikkein olennaisimmat asiat. Jos aiheesta tarvitaan satasivuinen käsikirja, niin se on syytä jäsentää siten, että kaikille käyttäjille ehdottoman välttämättömät asiat sanotaan alussa selkeästi. </w:t>
-      </w:r>
-    </w:p>
-    <w:p>
-      <w:r>
-        <w:t xml:space="preserve">Koska paksu käsikirja pelottaa pelkällä paksuudellaan, voi olla hyvä idea laatia erikseen toisaalta vähimmäistiedot sisältävä perusohje, toisaalta laaja käsikirja. Jos olet ostanut tosi upean videonauhurin vanhan tilalle, niin luultavasti palat halusta päästä käyttämään sitä, varsinkin, kun aivan kohta alkaa ohjelma, joka sinun on pakko nauhoittaa. Silloin et rupea lukemaan satasivuista käsikirjaa, etenkään kun olet ennenkin käyttänyt videoita. Jos uuden laitteesi käytössä onkin jokin erityinen piirre, joka pitäisi ehdottomasti ottaa huomioon ennen käytön aloittamista, voi seurata jotain, josta et pidä. Koko nauhoitus voi mennä pilalle, koska et ymmärtänyt painaa määrättyä nappia. </w:t>
-      </w:r>
-    </w:p>
-    <w:p>
-      <w:r>
-        <w:t xml:space="preserve">Se, mitä kuvitteellisessa esimerkkitapauksessa olisi tarvittu, on yksi paperiarkki, jossa kerrotaan keskeiset asiat. Siinä voisi lukea vaikkapa, että tämän videonauhurin käyttö on muuten samanlaista kuin muiden nauhurien, mutta ennen nauhoituksen aloittamista on painettava etupaneelissa olevaa vihreää nappia. Lisäksi siinä tietysti olisi lyhyt selostus nauhurin asentamisesta käyttökuntoon ja kaikkein yksinkertaisimmista toiminnoista. Se sisältäisi myös kehotuksen lukea käsikirjan määrätyt osat, jos ei ole ennen käyttänyt videonauhuria, sekä maininnan erikoistoiminnoista, joista kerrotaan käsikirjassa. </w:t>
-      </w:r>
-    </w:p>
-    <w:p>
-      <w:r>
-        <w:t xml:space="preserve">On mahdollista, että laite on niin mutkikas, että perusohjetta ei voi kirjoittaa yksisivuiseksi. Silloin käyttöohjeen kirjoittajan kannattaa - sen lisäksi, että hän antaa asiasta palautetta laitteen suunnittelijoille - omassa työssään sitä suuremmalla syyllä pyrkiä esittämään perusasiat niin lyhyesti ja selvästi kuin mahdollista. </w:t>
-      </w:r>
-    </w:p>
-    <w:p>
-      <w:r>
-        <w:t xml:space="preserve">Esimerkkini voi tuntua kärjistetyltä, mutta tosiasia on, että ihmiset eivät lue laajoja ohjeita. Emme me käytä tunteja ajastamme jokaisen uuden vempaimen käytön opiskeluun. </w:t>
-      </w:r>
-    </w:p>
-    <w:p>
-      <w:r>
-        <w:lastRenderedPageBreak/>
-        <w:t xml:space="preserve">Se ilmiö, että ihmiset eivät lue käyttöohjeita, johtuu suureksi osaksi siitä, että käyttöohjeet ovat huonoja, erityisesti liian laajoja ja sekavia. Toisaalta kun ohjeen kirjoittaja tietää, että ohjetta ei kuitenkaan lueta, hän ei viitsi paneutua asiaan vaan tekee huonon ohjeen. Tätä kierrettä ei ole helppo katkaista, mutta tee voitavasi tilanteen parantamiseksi. </w:t>
-      </w:r>
-    </w:p>
-    <w:p>
-      <w:r>
-        <w:t xml:space="preserve">Käyttöohjeiden yksi olennainen tarkoitus on varoittaa virheistä. Onhan ikävää, jos kallis laite rikkoutuu väärän käytön takia. Varoittamista ei kuitenkaan pidä liioitella, koska silloin varoitukset menettävät tehonsa. Valitettavasti tuotevastuu ja amerikkalainen käytäntö ovat saaneet monet valmistajat liittämään tuotteidensa käyttöohjeisiin mitä kummallisimpia varoituksia tyyliin "mikroaaltouunissa ei saa kuivata kissaa". </w:t>
-      </w:r>
-    </w:p>
-    <w:p>
-      <w:r>
-        <w:t xml:space="preserve">Varoittelu on rajoitusten esille tuomista ja siksi luonteeltaan kielteistä. Ylenmääräinen varoittelu aiheuttaa yleensä joko sen, että käyttäjä ei uskalla tehdä mitään, tai sen, että hän ei jaksa lukea tarpeellisiakaan varoituksia. Jos luet tekstiä, jossa varoitellaan tekemästä asioita, joita et unissasikaan tekisi, et ehkä ota vakavasti niitä muutamia varoituksia, jotka olisivat sinulle aiheellisia. </w:t>
-      </w:r>
-    </w:p>
-    <w:p>
-      <w:r>
-        <w:t xml:space="preserve">Selosta ensin lyhyesti laitteen, ohjelman tai vastaavan normaalikäyttö ja sellaiset rajoitukset, jotka </w:t>
-      </w:r>
-      <w:proofErr w:type="gramStart"/>
-      <w:r>
-        <w:t>on</w:t>
-      </w:r>
-      <w:proofErr w:type="gramEnd"/>
-      <w:r>
-        <w:t xml:space="preserve"> tarpeen kertoa järkevästi ajattelevalle ihmiselle. (Ajattelematon ihminen luultavasti ei lue ohjetta lainkaan.) Älä siis aloita esim. kertomalla, mitä kaikkea tiskikoneella ei saa tehdä, vaan kerro, että tiskikone on tarkoitettu vain astioiden pesuun. Voit korostaa, että takuu tai valmistajan muu vastuu ei ole voimassa, jos konetta käytetään muuhun. Kerro sitten, millaisia astioita koneessa ei pidä pestä. Lyhyet perustelut rajoituksille voivat olla tarpeen muun muassa siksi, että ihminen muistaa paremmin sellaiset säännöt, joiden perustelut hän tuntee. </w:t>
-      </w:r>
-    </w:p>
-    <w:p>
-      <w:r>
-        <w:t xml:space="preserve">Hyvin usein tuotteisiin liittyy asioita, jotka on otettava huomioon vain kerran, tuotetta ensi kertaa käyttöön otettaessa. On tietysti tärkeää tuoda esiin, mitkä asiat ovat sellaisia ja mitkä on otettava huomioon jatkuvasti tai säännöllisin väliajoin. On luonnollista kirjoittaa käyttöönottovaiheen asiat heti käyttöohjeen alkuun, mutta toisaalta käyttöohjeen jatkuvan käytön kannalta olisi parempi, jos yleiset ohjeet löytyisivät alusta. Yksi ratkaisu on kirjoittaa erillinen käyttöönotto-ohje. Jos teet niin, muista ehdottomasti kirjoittaa varsinaiseen ohjeeseen näkyvä kehotus lukea käyttöönotto-ohje ennen käytön aloittamista. Suosittelen sitä, että käyttöönotto-ohje on osa käyttöohjetta. Yksi syy on se, että käyttöönotto-ohjeen tiedot voivat olla tarpeen myöhemminkin, esimerkiksi kun laite siirretään toiseen paikkaan taikka myydään tai lahjoitetaan. Silloin on paljon selvempää ja varmempaa, että laitteen mukana kulkee vain yksi ohje. </w:t>
-      </w:r>
-    </w:p>
-    <w:p>
-      <w:r>
-        <w:t xml:space="preserve">Ohjeita pitäisi olla vain yksi. On hyvin hankalaa, jos pakkauksen avatessaan löytää siitä suppean käyttöohjeen, laajemman käyttöohjeen, käyttöönotto-ohjeen ja lisäksi erillisiä lippusia ja lappusia, joissa on korjauksia ja lisäyksiä ohjeisiin. Saattaa tuntua halvemmalta monistaa yksi korjauslehtinen kuin uudistaa koko käyttöohje, mutta silloin ottaa monia riskejä. Korjauslehtinen voi jäädä pois pakkausvaiheessa, käyttäjä ei ehkä huomaa sitä tai hukkaa sen ja joka tapauksessa käyttäjä saa sekavan ensivaikutelman. Tässä tapauksessa halvalla tehty näyttää halvalta ja alentaa tuotteen arvostusta. Lisäksi ohjeen monistaminen tai painattaminen on sentään lähes aina varsin pieni osa tuotantokustannuksista. </w:t>
-      </w:r>
-    </w:p>
-    <w:p>
-      <w:r>
-        <w:t xml:space="preserve">Ohjeiden esittämisessä on järjestys tärkeä asia muutenkin kuin sikäli, että käyttöönotto-ohjeet ovat alussa. Jäsennä ohjeet siten, että järjestys on sama kuin käyttäjän toimintojen ajallinen järjestys. Tämä kuulostaa itsestäänselvyydeltä, mutta tätä sääntöä rikotaan kovin usein. Tiskikoneen käyttöohjeessa saatetaan kertoilla koneen tyhjentämisestä, pesuaineen laittamisesta, vedentulon avaamisesta tai sulkemisesta, </w:t>
-      </w:r>
-      <w:r>
-        <w:lastRenderedPageBreak/>
-        <w:t xml:space="preserve">astioiden sijoittelusta, vedenpehmennyksestä yms. melkoisena sekamelskana, jopa niin, että samaa aihetta käsitellään useaan otteeseen. </w:t>
-      </w:r>
-    </w:p>
-    <w:p>
-      <w:r>
-        <w:t xml:space="preserve">Jos asiat voidaan tehdä missä järjestyksessä tahansa, tämäkin on syytä tuoda esiin. Käyttäjän toimintaa ei pidä rajoittaa tai ohjailla tarpeettomasti. Voit kirjoittaa esim. seuraavaan tapaan: "Suorita seuraavat asiat haluamassasi järjestyksessä". </w:t>
-      </w:r>
-    </w:p>
-    <w:p>
-      <w:r>
-        <w:t xml:space="preserve">Ohjeisiin liittyy usein ehtoja: jotkin asiat on tehtävä vain, jos jokin ehto toteutuu. Esimerkiksi tiskikoneeseen on lisättävä vedenpehmennysaihetta vain, jos vesijohtovesi on liian kovaa. Tällaiset objektiiviset ehdot on pyrittävä esittämään niin selkeästi ja täsmällisesti, että lukija pystyy päättelemään tai laskemaan, toteutuuko ehto hänen tilanteessaan. Esimerkiksi veden kovuus on mitattavissa oleva suure, joten ehto voidaan esittää täsmällisesti, numeroarvoja käyttäen. Anna myös lukijalle ehkä tarpeellisia tietoja siitä, miten hän voi selvittää, onko ehto voimassa, esimerkiksi kehotus kysyä tietoja vesijohtovedestä paikalliselta vesilaitokselta. </w:t>
-      </w:r>
-    </w:p>
-    <w:p>
-      <w:r>
-        <w:t xml:space="preserve">Ehto voi olla myös subjektiivinen, käyttäjän toiveista riippuva. Esimerkiksi tietokoneohjelmaa voi käyttää hyvin monenlaisiin tarkoituksiin, ja ohjelman käytön ohjeista osa riippuu siitä, mitä käyttäjä haluaa tehdä. Jos tällaisiin asioihin liittyvät ohjeet ovat laajoja, kannattaa yleensä tehdä kustakin aiheesta oma lukunsa, jonka otsikko jo kertoo, mitä aihepiiriä käsitellään. Ennen valinnaisia lukuja on syytä kirjoittaa lyhyt kokoava esitys, jossa luetellaan mahdollisuuksia ja kerrotaan, että niitä kuvataan omissa luvuissa. </w:t>
-      </w:r>
-    </w:p>
-    <w:p>
-      <w:r>
-        <w:t xml:space="preserve">Ehdollisesti suoritettavia toimenpiteitä kuvattaessa on tarkasti ilmaistava, mikä on ehdon vaikutusala eli mitkä ovat niitä asioita, jotka tehdään vain, jos ehto on voimassa. Jos kirjoitat esimerkiksi "seuraavat toimenpiteet eivät ole tarpeen, jos vesi on riittävän pehmeää", voi lukijalle jäädä aivan epäselväksi paitsi se, mikä on riittävän pehmeää, myös se, mitkä kaikki asiat ovat niitä "seuraavia toimenpiteitä". Epäselvyyttä lisää, jos asiaa ei ole jäsennetty loogisiksi kokonaisuuksiksi vaan tekstissä siirrytään uuteen - kaikkia tilanteita koskevaan - kokonaisuuteen ilman väliotsikkoa tai selitystä. </w:t>
-      </w:r>
-    </w:p>
-    <w:p>
-      <w:r>
-        <w:t xml:space="preserve">Vaikka noudattaisit tämän oppaan neuvoja ja vaikka tuntisit hyvin sen asian, josta kirjoitat ohjetta, ohjeen kirjoittaminen voi olla varsin vaikeaa. Itse asiassa on aivan mahdollista, että tunnet asian liian hyvin. Jos olet pienen ikäsi käyttänyt jotakin mutkikasta laitetta ja tunnet sen toimintaperiaatteen ja yksityiskohdat perusteellisesti, sinun voi olla erittäin vaikeaa kirjoittaa ihmisille, joille laite on uusi ja outo. Kun olemme oppineet asioita ja tottuneet niihin, unohdamme usein varsin nopeasti, mikä niissä oli aluksi hankalaa ja mitä virheitä tuli tehtyä. Voikin olla parempi, että ohjeen laatii joku, joka ei tunne asiaa kovinkaan hyvin ja joka kirjoittaa ohjetta samalla, kun itse opettelee asiaa. Erikoisasiantuntijan apua toki tarvitaan usein sekä opettelussa että ohjeen asiasisällön tarkistamisessa. </w:t>
-      </w:r>
-    </w:p>
-    <w:p>
-      <w:r>
-        <w:t xml:space="preserve">Erityisesti tietokoneiden ja ohjelmien käyttöohjeiden laatimista käsittelee laajasti </w:t>
+        <w:t xml:space="preserve"> </w:t>
       </w:r>
       <w:proofErr w:type="spellStart"/>
       <w:r>
-        <w:t>PNNL:n</w:t>
+        <w:rPr>
+          <w:rStyle w:val="Teoksennimi"/>
+        </w:rPr>
+        <w:t>Authors</w:t>
       </w:r>
       <w:proofErr w:type="spellEnd"/>
       <w:r>
+        <w:rPr>
+          <w:rStyle w:val="Teoksennimi"/>
+        </w:rPr>
+        <w:t xml:space="preserve"> Guiden</w:t>
+      </w:r>
+      <w:r>
+        <w:t xml:space="preserve"> osa </w:t>
+      </w:r>
+      <w:proofErr w:type="spellStart"/>
+      <w:r>
+        <w:rPr>
+          <w:rStyle w:val="Teoksennimi"/>
+        </w:rPr>
+        <w:t>User's</w:t>
+      </w:r>
+      <w:proofErr w:type="spellEnd"/>
+      <w:r>
+        <w:rPr>
+          <w:rStyle w:val="Teoksennimi"/>
+        </w:rPr>
         <w:t xml:space="preserve"> </w:t>
       </w:r>
       <w:proofErr w:type="spellStart"/>
       <w:r>
-        <w:t>Authors</w:t>
+        <w:rPr>
+          <w:rStyle w:val="Teoksennimi"/>
+        </w:rPr>
+        <w:t>Guides</w:t>
       </w:r>
       <w:proofErr w:type="spellEnd"/>
       <w:r>
-        <w:t xml:space="preserve"> Guiden osa </w:t>
-      </w:r>
-      <w:proofErr w:type="spellStart"/>
-      <w:r>
-        <w:t>User's</w:t>
-      </w:r>
-      <w:proofErr w:type="spellEnd"/>
-      <w:r>
-        <w:t xml:space="preserve"> </w:t>
-      </w:r>
-      <w:proofErr w:type="spellStart"/>
-      <w:r>
-        <w:t>Guides</w:t>
-      </w:r>
-      <w:proofErr w:type="spellEnd"/>
-      <w:r>
+        <w:rPr>
+          <w:rStyle w:val="Teoksennimi"/>
+        </w:rPr>
         <w:t>.</w:t>
       </w:r>
     </w:p>
@@ -881,8 +1679,332 @@
 </w:document>
 </file>
 
+<file path=word/numbering.xml><?xml version="1.0" encoding="utf-8"?>
+<w:numbering xmlns:wpc="http://schemas.microsoft.com/office/word/2010/wordprocessingCanvas" xmlns:cx="http://schemas.microsoft.com/office/drawing/2014/chartex" xmlns:cx1="http://schemas.microsoft.com/office/drawing/2015/9/8/chartex" xmlns:mc="http://schemas.openxmlformats.org/markup-compatibility/2006" xmlns:o="urn:schemas-microsoft-com:office:office" xmlns:r="http://schemas.openxmlformats.org/officeDocument/2006/relationships" xmlns:m="http://schemas.openxmlformats.org/officeDocument/2006/math" xmlns:v="urn:schemas-microsoft-com:vml" xmlns:wp14="http://schemas.microsoft.com/office/word/2010/wordprocessingDrawing" xmlns:wp="http://schemas.openxmlformats.org/drawingml/2006/wordprocessingDrawing" xmlns:w10="urn:schemas-microsoft-com:office:word" xmlns:w="http://schemas.openxmlformats.org/wordprocessingml/2006/main" xmlns:w14="http://schemas.microsoft.com/office/word/2010/wordml" xmlns:w15="http://schemas.microsoft.com/office/word/2012/wordml" xmlns:w16se="http://schemas.microsoft.com/office/word/2015/wordml/symex" xmlns:wpg="http://schemas.microsoft.com/office/word/2010/wordprocessingGroup" xmlns:wpi="http://schemas.microsoft.com/office/word/2010/wordprocessingInk" xmlns:wne="http://schemas.microsoft.com/office/word/2006/wordml" xmlns:wps="http://schemas.microsoft.com/office/word/2010/wordprocessingShape" mc:Ignorable="w14 w15 w16se wp14">
+  <w:abstractNum w:abstractNumId="0" w15:restartNumberingAfterBreak="0">
+    <w:nsid w:val="FFFFFF7C"/>
+    <w:multiLevelType w:val="singleLevel"/>
+    <w:tmpl w:val="D5C8EA46"/>
+    <w:lvl w:ilvl="0">
+      <w:start w:val="1"/>
+      <w:numFmt w:val="decimal"/>
+      <w:lvlText w:val="%1."/>
+      <w:lvlJc w:val="left"/>
+      <w:pPr>
+        <w:tabs>
+          <w:tab w:val="num" w:pos="1492"/>
+        </w:tabs>
+        <w:ind w:left="1492" w:hanging="360"/>
+      </w:pPr>
+    </w:lvl>
+  </w:abstractNum>
+  <w:abstractNum w:abstractNumId="1" w15:restartNumberingAfterBreak="0">
+    <w:nsid w:val="FFFFFF7D"/>
+    <w:multiLevelType w:val="singleLevel"/>
+    <w:tmpl w:val="AB0674FC"/>
+    <w:lvl w:ilvl="0">
+      <w:start w:val="1"/>
+      <w:numFmt w:val="decimal"/>
+      <w:lvlText w:val="%1."/>
+      <w:lvlJc w:val="left"/>
+      <w:pPr>
+        <w:tabs>
+          <w:tab w:val="num" w:pos="1209"/>
+        </w:tabs>
+        <w:ind w:left="1209" w:hanging="360"/>
+      </w:pPr>
+    </w:lvl>
+  </w:abstractNum>
+  <w:abstractNum w:abstractNumId="2" w15:restartNumberingAfterBreak="0">
+    <w:nsid w:val="FFFFFF7E"/>
+    <w:multiLevelType w:val="singleLevel"/>
+    <w:tmpl w:val="5614BBEC"/>
+    <w:lvl w:ilvl="0">
+      <w:start w:val="1"/>
+      <w:numFmt w:val="decimal"/>
+      <w:lvlText w:val="%1."/>
+      <w:lvlJc w:val="left"/>
+      <w:pPr>
+        <w:tabs>
+          <w:tab w:val="num" w:pos="926"/>
+        </w:tabs>
+        <w:ind w:left="926" w:hanging="360"/>
+      </w:pPr>
+    </w:lvl>
+  </w:abstractNum>
+  <w:abstractNum w:abstractNumId="3" w15:restartNumberingAfterBreak="0">
+    <w:nsid w:val="FFFFFF7F"/>
+    <w:multiLevelType w:val="singleLevel"/>
+    <w:tmpl w:val="93709D96"/>
+    <w:lvl w:ilvl="0">
+      <w:start w:val="1"/>
+      <w:numFmt w:val="decimal"/>
+      <w:lvlText w:val="%1."/>
+      <w:lvlJc w:val="left"/>
+      <w:pPr>
+        <w:tabs>
+          <w:tab w:val="num" w:pos="643"/>
+        </w:tabs>
+        <w:ind w:left="643" w:hanging="360"/>
+      </w:pPr>
+    </w:lvl>
+  </w:abstractNum>
+  <w:abstractNum w:abstractNumId="4" w15:restartNumberingAfterBreak="0">
+    <w:nsid w:val="FFFFFF80"/>
+    <w:multiLevelType w:val="singleLevel"/>
+    <w:tmpl w:val="EA266832"/>
+    <w:lvl w:ilvl="0">
+      <w:start w:val="1"/>
+      <w:numFmt w:val="bullet"/>
+      <w:lvlText w:val=""/>
+      <w:lvlJc w:val="left"/>
+      <w:pPr>
+        <w:tabs>
+          <w:tab w:val="num" w:pos="1492"/>
+        </w:tabs>
+        <w:ind w:left="1492" w:hanging="360"/>
+      </w:pPr>
+      <w:rPr>
+        <w:rFonts w:ascii="Symbol" w:hAnsi="Symbol" w:hint="default"/>
+      </w:rPr>
+    </w:lvl>
+  </w:abstractNum>
+  <w:abstractNum w:abstractNumId="5" w15:restartNumberingAfterBreak="0">
+    <w:nsid w:val="FFFFFF81"/>
+    <w:multiLevelType w:val="singleLevel"/>
+    <w:tmpl w:val="670CB6A0"/>
+    <w:lvl w:ilvl="0">
+      <w:start w:val="1"/>
+      <w:numFmt w:val="bullet"/>
+      <w:lvlText w:val=""/>
+      <w:lvlJc w:val="left"/>
+      <w:pPr>
+        <w:tabs>
+          <w:tab w:val="num" w:pos="1209"/>
+        </w:tabs>
+        <w:ind w:left="1209" w:hanging="360"/>
+      </w:pPr>
+      <w:rPr>
+        <w:rFonts w:ascii="Symbol" w:hAnsi="Symbol" w:hint="default"/>
+      </w:rPr>
+    </w:lvl>
+  </w:abstractNum>
+  <w:abstractNum w:abstractNumId="6" w15:restartNumberingAfterBreak="0">
+    <w:nsid w:val="FFFFFF82"/>
+    <w:multiLevelType w:val="singleLevel"/>
+    <w:tmpl w:val="890E4E0E"/>
+    <w:lvl w:ilvl="0">
+      <w:start w:val="1"/>
+      <w:numFmt w:val="bullet"/>
+      <w:pStyle w:val="ListBullet3"/>
+      <w:lvlText w:val=""/>
+      <w:lvlJc w:val="left"/>
+      <w:pPr>
+        <w:tabs>
+          <w:tab w:val="num" w:pos="926"/>
+        </w:tabs>
+        <w:ind w:left="926" w:hanging="360"/>
+      </w:pPr>
+      <w:rPr>
+        <w:rFonts w:ascii="Symbol" w:hAnsi="Symbol" w:hint="default"/>
+      </w:rPr>
+    </w:lvl>
+  </w:abstractNum>
+  <w:abstractNum w:abstractNumId="7" w15:restartNumberingAfterBreak="0">
+    <w:nsid w:val="FFFFFF83"/>
+    <w:multiLevelType w:val="singleLevel"/>
+    <w:tmpl w:val="4A040E34"/>
+    <w:lvl w:ilvl="0">
+      <w:start w:val="1"/>
+      <w:numFmt w:val="bullet"/>
+      <w:pStyle w:val="ListBullet2"/>
+      <w:lvlText w:val=""/>
+      <w:lvlJc w:val="left"/>
+      <w:pPr>
+        <w:tabs>
+          <w:tab w:val="num" w:pos="643"/>
+        </w:tabs>
+        <w:ind w:left="643" w:hanging="360"/>
+      </w:pPr>
+      <w:rPr>
+        <w:rFonts w:ascii="Symbol" w:hAnsi="Symbol" w:hint="default"/>
+      </w:rPr>
+    </w:lvl>
+  </w:abstractNum>
+  <w:abstractNum w:abstractNumId="8" w15:restartNumberingAfterBreak="0">
+    <w:nsid w:val="FFFFFF88"/>
+    <w:multiLevelType w:val="singleLevel"/>
+    <w:tmpl w:val="5D38A4D6"/>
+    <w:lvl w:ilvl="0">
+      <w:start w:val="1"/>
+      <w:numFmt w:val="decimal"/>
+      <w:lvlText w:val="%1."/>
+      <w:lvlJc w:val="left"/>
+      <w:pPr>
+        <w:tabs>
+          <w:tab w:val="num" w:pos="360"/>
+        </w:tabs>
+        <w:ind w:left="360" w:hanging="360"/>
+      </w:pPr>
+    </w:lvl>
+  </w:abstractNum>
+  <w:abstractNum w:abstractNumId="9" w15:restartNumberingAfterBreak="0">
+    <w:nsid w:val="FFFFFF89"/>
+    <w:multiLevelType w:val="singleLevel"/>
+    <w:tmpl w:val="EC68061C"/>
+    <w:lvl w:ilvl="0">
+      <w:start w:val="1"/>
+      <w:numFmt w:val="bullet"/>
+      <w:pStyle w:val="ListBullet"/>
+      <w:lvlText w:val=""/>
+      <w:lvlJc w:val="left"/>
+      <w:pPr>
+        <w:ind w:left="1644" w:hanging="340"/>
+      </w:pPr>
+      <w:rPr>
+        <w:rFonts w:ascii="Symbol" w:hAnsi="Symbol" w:hint="default"/>
+      </w:rPr>
+    </w:lvl>
+  </w:abstractNum>
+  <w:abstractNum w:abstractNumId="10" w15:restartNumberingAfterBreak="0">
+    <w:nsid w:val="429C1975"/>
+    <w:multiLevelType w:val="multilevel"/>
+    <w:tmpl w:val="040B0025"/>
+    <w:lvl w:ilvl="0">
+      <w:start w:val="1"/>
+      <w:numFmt w:val="decimal"/>
+      <w:pStyle w:val="Heading1"/>
+      <w:lvlText w:val="%1"/>
+      <w:lvlJc w:val="left"/>
+      <w:pPr>
+        <w:ind w:left="432" w:hanging="432"/>
+      </w:pPr>
+    </w:lvl>
+    <w:lvl w:ilvl="1">
+      <w:start w:val="1"/>
+      <w:numFmt w:val="decimal"/>
+      <w:pStyle w:val="Heading2"/>
+      <w:lvlText w:val="%1.%2"/>
+      <w:lvlJc w:val="left"/>
+      <w:pPr>
+        <w:ind w:left="576" w:hanging="576"/>
+      </w:pPr>
+    </w:lvl>
+    <w:lvl w:ilvl="2">
+      <w:start w:val="1"/>
+      <w:numFmt w:val="decimal"/>
+      <w:pStyle w:val="Heading3"/>
+      <w:lvlText w:val="%1.%2.%3"/>
+      <w:lvlJc w:val="left"/>
+      <w:pPr>
+        <w:ind w:left="720" w:hanging="720"/>
+      </w:pPr>
+    </w:lvl>
+    <w:lvl w:ilvl="3">
+      <w:start w:val="1"/>
+      <w:numFmt w:val="decimal"/>
+      <w:pStyle w:val="Heading4"/>
+      <w:lvlText w:val="%1.%2.%3.%4"/>
+      <w:lvlJc w:val="left"/>
+      <w:pPr>
+        <w:ind w:left="864" w:hanging="864"/>
+      </w:pPr>
+    </w:lvl>
+    <w:lvl w:ilvl="4">
+      <w:start w:val="1"/>
+      <w:numFmt w:val="decimal"/>
+      <w:pStyle w:val="Heading5"/>
+      <w:lvlText w:val="%1.%2.%3.%4.%5"/>
+      <w:lvlJc w:val="left"/>
+      <w:pPr>
+        <w:ind w:left="1008" w:hanging="1008"/>
+      </w:pPr>
+    </w:lvl>
+    <w:lvl w:ilvl="5">
+      <w:start w:val="1"/>
+      <w:numFmt w:val="decimal"/>
+      <w:pStyle w:val="Heading6"/>
+      <w:lvlText w:val="%1.%2.%3.%4.%5.%6"/>
+      <w:lvlJc w:val="left"/>
+      <w:pPr>
+        <w:ind w:left="1152" w:hanging="1152"/>
+      </w:pPr>
+    </w:lvl>
+    <w:lvl w:ilvl="6">
+      <w:start w:val="1"/>
+      <w:numFmt w:val="decimal"/>
+      <w:pStyle w:val="Heading7"/>
+      <w:lvlText w:val="%1.%2.%3.%4.%5.%6.%7"/>
+      <w:lvlJc w:val="left"/>
+      <w:pPr>
+        <w:ind w:left="1296" w:hanging="1296"/>
+      </w:pPr>
+    </w:lvl>
+    <w:lvl w:ilvl="7">
+      <w:start w:val="1"/>
+      <w:numFmt w:val="decimal"/>
+      <w:pStyle w:val="Heading8"/>
+      <w:lvlText w:val="%1.%2.%3.%4.%5.%6.%7.%8"/>
+      <w:lvlJc w:val="left"/>
+      <w:pPr>
+        <w:ind w:left="1440" w:hanging="1440"/>
+      </w:pPr>
+    </w:lvl>
+    <w:lvl w:ilvl="8">
+      <w:start w:val="1"/>
+      <w:numFmt w:val="decimal"/>
+      <w:pStyle w:val="Heading9"/>
+      <w:lvlText w:val="%1.%2.%3.%4.%5.%6.%7.%8.%9"/>
+      <w:lvlJc w:val="left"/>
+      <w:pPr>
+        <w:ind w:left="1584" w:hanging="1584"/>
+      </w:pPr>
+    </w:lvl>
+  </w:abstractNum>
+  <w:num w:numId="1">
+    <w:abstractNumId w:val="9"/>
+  </w:num>
+  <w:num w:numId="2">
+    <w:abstractNumId w:val="7"/>
+  </w:num>
+  <w:num w:numId="3">
+    <w:abstractNumId w:val="6"/>
+  </w:num>
+  <w:num w:numId="4">
+    <w:abstractNumId w:val="5"/>
+  </w:num>
+  <w:num w:numId="5">
+    <w:abstractNumId w:val="4"/>
+  </w:num>
+  <w:num w:numId="6">
+    <w:abstractNumId w:val="8"/>
+  </w:num>
+  <w:num w:numId="7">
+    <w:abstractNumId w:val="3"/>
+  </w:num>
+  <w:num w:numId="8">
+    <w:abstractNumId w:val="2"/>
+  </w:num>
+  <w:num w:numId="9">
+    <w:abstractNumId w:val="1"/>
+  </w:num>
+  <w:num w:numId="10">
+    <w:abstractNumId w:val="0"/>
+  </w:num>
+  <w:num w:numId="11">
+    <w:abstractNumId w:val="9"/>
+    <w:lvlOverride w:ilvl="0">
+      <w:startOverride w:val="1"/>
+    </w:lvlOverride>
+  </w:num>
+  <w:num w:numId="12">
+    <w:abstractNumId w:val="10"/>
+  </w:num>
+</w:numbering>
+</file>
+
 <file path=word/styles.xml><?xml version="1.0" encoding="utf-8"?>
-<w:styles xmlns:mc="http://schemas.openxmlformats.org/markup-compatibility/2006" xmlns:r="http://schemas.openxmlformats.org/officeDocument/2006/relationships" xmlns:w="http://schemas.openxmlformats.org/wordprocessingml/2006/main" xmlns:w14="http://schemas.microsoft.com/office/word/2010/wordml" xmlns:w15="http://schemas.microsoft.com/office/word/2012/wordml" mc:Ignorable="w14 w15">
+<w:styles xmlns:mc="http://schemas.openxmlformats.org/markup-compatibility/2006" xmlns:r="http://schemas.openxmlformats.org/officeDocument/2006/relationships" xmlns:w="http://schemas.openxmlformats.org/wordprocessingml/2006/main" xmlns:w14="http://schemas.microsoft.com/office/word/2010/wordml" xmlns:w15="http://schemas.microsoft.com/office/word/2012/wordml" xmlns:w16se="http://schemas.microsoft.com/office/word/2015/wordml/symex" mc:Ignorable="w14 w15 w16se">
   <w:docDefaults>
     <w:rPrDefault>
       <w:rPr>
@@ -898,7 +2020,7 @@
       </w:pPr>
     </w:pPrDefault>
   </w:docDefaults>
-  <w:latentStyles w:defLockedState="0" w:defUIPriority="99" w:defSemiHidden="0" w:defUnhideWhenUsed="0" w:defQFormat="0" w:count="382">
+  <w:latentStyles w:defLockedState="0" w:defUIPriority="99" w:defSemiHidden="0" w:defUnhideWhenUsed="0" w:defQFormat="0" w:count="371">
     <w:lsdException w:name="Normal" w:uiPriority="0" w:qFormat="1"/>
     <w:lsdException w:name="heading 1" w:uiPriority="9" w:qFormat="1"/>
     <w:lsdException w:name="heading 2" w:semiHidden="1" w:uiPriority="9" w:unhideWhenUsed="1" w:qFormat="1"/>
@@ -1270,18 +2392,265 @@
     <w:lsdException w:name="List Table 5 Dark Accent 6" w:uiPriority="50"/>
     <w:lsdException w:name="List Table 6 Colorful Accent 6" w:uiPriority="51"/>
     <w:lsdException w:name="List Table 7 Colorful Accent 6" w:uiPriority="52"/>
-    <w:lsdException w:name="Mention" w:semiHidden="1" w:unhideWhenUsed="1"/>
-    <w:lsdException w:name="Smart Hyperlink" w:semiHidden="1" w:unhideWhenUsed="1"/>
   </w:latentStyles>
   <w:style w:type="paragraph" w:default="1" w:styleId="Normal">
     <w:name w:val="Normal"/>
     <w:qFormat/>
-    <w:rsid w:val="00B26F7F"/>
+    <w:rsid w:val="009C644D"/>
+    <w:pPr>
+      <w:spacing w:before="120" w:after="120" w:line="240" w:lineRule="auto"/>
+      <w:ind w:left="1304"/>
+      <w:jc w:val="both"/>
+    </w:pPr>
+    <w:rPr>
+      <w:rFonts w:ascii="Times New Roman" w:hAnsi="Times New Roman"/>
+      <w:sz w:val="24"/>
+    </w:rPr>
+  </w:style>
+  <w:style w:type="paragraph" w:styleId="Heading1">
+    <w:name w:val="heading 1"/>
+    <w:basedOn w:val="Normal"/>
+    <w:next w:val="Normal"/>
+    <w:link w:val="Heading1Char"/>
+    <w:uiPriority w:val="9"/>
+    <w:qFormat/>
+    <w:rsid w:val="009C644D"/>
+    <w:pPr>
+      <w:keepNext/>
+      <w:keepLines/>
+      <w:numPr>
+        <w:numId w:val="12"/>
+      </w:numPr>
+      <w:spacing w:before="360"/>
+      <w:jc w:val="left"/>
+      <w:outlineLvl w:val="0"/>
+    </w:pPr>
+    <w:rPr>
+      <w:rFonts w:ascii="Verdana" w:eastAsiaTheme="majorEastAsia" w:hAnsi="Verdana" w:cstheme="majorBidi"/>
+      <w:b/>
+      <w:caps/>
+      <w:color w:val="365F91" w:themeColor="accent1" w:themeShade="BF"/>
+      <w:sz w:val="36"/>
+      <w:szCs w:val="32"/>
+    </w:rPr>
+  </w:style>
+  <w:style w:type="paragraph" w:styleId="Heading2">
+    <w:name w:val="heading 2"/>
+    <w:basedOn w:val="Normal"/>
+    <w:next w:val="Normal"/>
+    <w:link w:val="Heading2Char"/>
+    <w:uiPriority w:val="9"/>
+    <w:unhideWhenUsed/>
+    <w:qFormat/>
+    <w:rsid w:val="009F3EBB"/>
+    <w:pPr>
+      <w:keepNext/>
+      <w:keepLines/>
+      <w:numPr>
+        <w:ilvl w:val="1"/>
+        <w:numId w:val="12"/>
+      </w:numPr>
+      <w:spacing w:before="240"/>
+      <w:jc w:val="left"/>
+      <w:outlineLvl w:val="1"/>
+    </w:pPr>
+    <w:rPr>
+      <w:rFonts w:ascii="Verdana" w:eastAsiaTheme="majorEastAsia" w:hAnsi="Verdana" w:cstheme="majorBidi"/>
+      <w:b/>
+      <w:color w:val="365F91" w:themeColor="accent1" w:themeShade="BF"/>
+      <w:sz w:val="32"/>
+      <w:szCs w:val="26"/>
+    </w:rPr>
+  </w:style>
+  <w:style w:type="paragraph" w:styleId="Heading3">
+    <w:name w:val="heading 3"/>
+    <w:basedOn w:val="Normal"/>
+    <w:next w:val="Normal"/>
+    <w:link w:val="Heading3Char"/>
+    <w:uiPriority w:val="9"/>
+    <w:semiHidden/>
+    <w:unhideWhenUsed/>
+    <w:qFormat/>
+    <w:rsid w:val="00FD33BB"/>
+    <w:pPr>
+      <w:keepNext/>
+      <w:keepLines/>
+      <w:numPr>
+        <w:ilvl w:val="2"/>
+        <w:numId w:val="12"/>
+      </w:numPr>
+      <w:spacing w:before="40" w:after="0"/>
+      <w:outlineLvl w:val="2"/>
+    </w:pPr>
+    <w:rPr>
+      <w:rFonts w:asciiTheme="majorHAnsi" w:eastAsiaTheme="majorEastAsia" w:hAnsiTheme="majorHAnsi" w:cstheme="majorBidi"/>
+      <w:color w:val="243F60" w:themeColor="accent1" w:themeShade="7F"/>
+      <w:szCs w:val="24"/>
+    </w:rPr>
+  </w:style>
+  <w:style w:type="paragraph" w:styleId="Heading4">
+    <w:name w:val="heading 4"/>
+    <w:basedOn w:val="Normal"/>
+    <w:next w:val="Normal"/>
+    <w:link w:val="Heading4Char"/>
+    <w:uiPriority w:val="9"/>
+    <w:semiHidden/>
+    <w:unhideWhenUsed/>
+    <w:qFormat/>
+    <w:rsid w:val="00FD33BB"/>
+    <w:pPr>
+      <w:keepNext/>
+      <w:keepLines/>
+      <w:numPr>
+        <w:ilvl w:val="3"/>
+        <w:numId w:val="12"/>
+      </w:numPr>
+      <w:spacing w:before="40" w:after="0"/>
+      <w:outlineLvl w:val="3"/>
+    </w:pPr>
+    <w:rPr>
+      <w:rFonts w:asciiTheme="majorHAnsi" w:eastAsiaTheme="majorEastAsia" w:hAnsiTheme="majorHAnsi" w:cstheme="majorBidi"/>
+      <w:i/>
+      <w:iCs/>
+      <w:color w:val="365F91" w:themeColor="accent1" w:themeShade="BF"/>
+    </w:rPr>
+  </w:style>
+  <w:style w:type="paragraph" w:styleId="Heading5">
+    <w:name w:val="heading 5"/>
+    <w:basedOn w:val="Normal"/>
+    <w:next w:val="Normal"/>
+    <w:link w:val="Heading5Char"/>
+    <w:uiPriority w:val="9"/>
+    <w:semiHidden/>
+    <w:unhideWhenUsed/>
+    <w:qFormat/>
+    <w:rsid w:val="00FD33BB"/>
+    <w:pPr>
+      <w:keepNext/>
+      <w:keepLines/>
+      <w:numPr>
+        <w:ilvl w:val="4"/>
+        <w:numId w:val="12"/>
+      </w:numPr>
+      <w:spacing w:before="40" w:after="0"/>
+      <w:outlineLvl w:val="4"/>
+    </w:pPr>
+    <w:rPr>
+      <w:rFonts w:asciiTheme="majorHAnsi" w:eastAsiaTheme="majorEastAsia" w:hAnsiTheme="majorHAnsi" w:cstheme="majorBidi"/>
+      <w:color w:val="365F91" w:themeColor="accent1" w:themeShade="BF"/>
+    </w:rPr>
+  </w:style>
+  <w:style w:type="paragraph" w:styleId="Heading6">
+    <w:name w:val="heading 6"/>
+    <w:basedOn w:val="Normal"/>
+    <w:next w:val="Normal"/>
+    <w:link w:val="Heading6Char"/>
+    <w:uiPriority w:val="9"/>
+    <w:semiHidden/>
+    <w:unhideWhenUsed/>
+    <w:qFormat/>
+    <w:rsid w:val="00FD33BB"/>
+    <w:pPr>
+      <w:keepNext/>
+      <w:keepLines/>
+      <w:numPr>
+        <w:ilvl w:val="5"/>
+        <w:numId w:val="12"/>
+      </w:numPr>
+      <w:spacing w:before="40" w:after="0"/>
+      <w:outlineLvl w:val="5"/>
+    </w:pPr>
+    <w:rPr>
+      <w:rFonts w:asciiTheme="majorHAnsi" w:eastAsiaTheme="majorEastAsia" w:hAnsiTheme="majorHAnsi" w:cstheme="majorBidi"/>
+      <w:color w:val="243F60" w:themeColor="accent1" w:themeShade="7F"/>
+    </w:rPr>
+  </w:style>
+  <w:style w:type="paragraph" w:styleId="Heading7">
+    <w:name w:val="heading 7"/>
+    <w:basedOn w:val="Normal"/>
+    <w:next w:val="Normal"/>
+    <w:link w:val="Heading7Char"/>
+    <w:uiPriority w:val="9"/>
+    <w:semiHidden/>
+    <w:unhideWhenUsed/>
+    <w:qFormat/>
+    <w:rsid w:val="00FD33BB"/>
+    <w:pPr>
+      <w:keepNext/>
+      <w:keepLines/>
+      <w:numPr>
+        <w:ilvl w:val="6"/>
+        <w:numId w:val="12"/>
+      </w:numPr>
+      <w:spacing w:before="40" w:after="0"/>
+      <w:outlineLvl w:val="6"/>
+    </w:pPr>
+    <w:rPr>
+      <w:rFonts w:asciiTheme="majorHAnsi" w:eastAsiaTheme="majorEastAsia" w:hAnsiTheme="majorHAnsi" w:cstheme="majorBidi"/>
+      <w:i/>
+      <w:iCs/>
+      <w:color w:val="243F60" w:themeColor="accent1" w:themeShade="7F"/>
+    </w:rPr>
+  </w:style>
+  <w:style w:type="paragraph" w:styleId="Heading8">
+    <w:name w:val="heading 8"/>
+    <w:basedOn w:val="Normal"/>
+    <w:next w:val="Normal"/>
+    <w:link w:val="Heading8Char"/>
+    <w:uiPriority w:val="9"/>
+    <w:semiHidden/>
+    <w:unhideWhenUsed/>
+    <w:qFormat/>
+    <w:rsid w:val="00FD33BB"/>
+    <w:pPr>
+      <w:keepNext/>
+      <w:keepLines/>
+      <w:numPr>
+        <w:ilvl w:val="7"/>
+        <w:numId w:val="12"/>
+      </w:numPr>
+      <w:spacing w:before="40" w:after="0"/>
+      <w:outlineLvl w:val="7"/>
+    </w:pPr>
+    <w:rPr>
+      <w:rFonts w:asciiTheme="majorHAnsi" w:eastAsiaTheme="majorEastAsia" w:hAnsiTheme="majorHAnsi" w:cstheme="majorBidi"/>
+      <w:color w:val="272727" w:themeColor="text1" w:themeTint="D8"/>
+      <w:sz w:val="21"/>
+      <w:szCs w:val="21"/>
+    </w:rPr>
+  </w:style>
+  <w:style w:type="paragraph" w:styleId="Heading9">
+    <w:name w:val="heading 9"/>
+    <w:basedOn w:val="Normal"/>
+    <w:next w:val="Normal"/>
+    <w:link w:val="Heading9Char"/>
+    <w:uiPriority w:val="9"/>
+    <w:semiHidden/>
+    <w:unhideWhenUsed/>
+    <w:qFormat/>
+    <w:rsid w:val="00FD33BB"/>
+    <w:pPr>
+      <w:keepNext/>
+      <w:keepLines/>
+      <w:numPr>
+        <w:ilvl w:val="8"/>
+        <w:numId w:val="12"/>
+      </w:numPr>
+      <w:spacing w:before="40" w:after="0"/>
+      <w:outlineLvl w:val="8"/>
+    </w:pPr>
+    <w:rPr>
+      <w:rFonts w:asciiTheme="majorHAnsi" w:eastAsiaTheme="majorEastAsia" w:hAnsiTheme="majorHAnsi" w:cstheme="majorBidi"/>
+      <w:i/>
+      <w:iCs/>
+      <w:color w:val="272727" w:themeColor="text1" w:themeTint="D8"/>
+      <w:sz w:val="21"/>
+      <w:szCs w:val="21"/>
+    </w:rPr>
   </w:style>
   <w:style w:type="character" w:default="1" w:styleId="DefaultParagraphFont">
     <w:name w:val="Default Paragraph Font"/>
     <w:uiPriority w:val="1"/>
-    <w:semiHidden/>
     <w:unhideWhenUsed/>
   </w:style>
   <w:style w:type="table" w:default="1" w:styleId="TableNormal">
@@ -1314,7 +2683,7 @@
     <w:unhideWhenUsed/>
     <w:rsid w:val="003A08CF"/>
     <w:pPr>
-      <w:spacing w:after="0" w:line="240" w:lineRule="auto"/>
+      <w:spacing w:after="0"/>
     </w:pPr>
     <w:rPr>
       <w:rFonts w:ascii="Tahoma" w:hAnsi="Tahoma" w:cs="Tahoma"/>
@@ -1334,6 +2703,241 @@
       <w:sz w:val="16"/>
       <w:szCs w:val="16"/>
     </w:rPr>
+  </w:style>
+  <w:style w:type="character" w:customStyle="1" w:styleId="Heading1Char">
+    <w:name w:val="Heading 1 Char"/>
+    <w:basedOn w:val="DefaultParagraphFont"/>
+    <w:link w:val="Heading1"/>
+    <w:uiPriority w:val="9"/>
+    <w:rsid w:val="009C644D"/>
+    <w:rPr>
+      <w:rFonts w:ascii="Verdana" w:eastAsiaTheme="majorEastAsia" w:hAnsi="Verdana" w:cstheme="majorBidi"/>
+      <w:b/>
+      <w:caps/>
+      <w:color w:val="365F91" w:themeColor="accent1" w:themeShade="BF"/>
+      <w:sz w:val="36"/>
+      <w:szCs w:val="32"/>
+    </w:rPr>
+  </w:style>
+  <w:style w:type="character" w:customStyle="1" w:styleId="Heading2Char">
+    <w:name w:val="Heading 2 Char"/>
+    <w:basedOn w:val="DefaultParagraphFont"/>
+    <w:link w:val="Heading2"/>
+    <w:uiPriority w:val="9"/>
+    <w:rsid w:val="009F3EBB"/>
+    <w:rPr>
+      <w:rFonts w:ascii="Verdana" w:eastAsiaTheme="majorEastAsia" w:hAnsi="Verdana" w:cstheme="majorBidi"/>
+      <w:b/>
+      <w:color w:val="365F91" w:themeColor="accent1" w:themeShade="BF"/>
+      <w:sz w:val="32"/>
+      <w:szCs w:val="26"/>
+    </w:rPr>
+  </w:style>
+  <w:style w:type="paragraph" w:styleId="ListBullet">
+    <w:name w:val="List Bullet"/>
+    <w:basedOn w:val="Normal"/>
+    <w:uiPriority w:val="99"/>
+    <w:unhideWhenUsed/>
+    <w:rsid w:val="009F3EBB"/>
+    <w:pPr>
+      <w:numPr>
+        <w:numId w:val="1"/>
+      </w:numPr>
+      <w:spacing w:after="60"/>
+      <w:contextualSpacing/>
+    </w:pPr>
+  </w:style>
+  <w:style w:type="paragraph" w:styleId="ListBullet2">
+    <w:name w:val="List Bullet 2"/>
+    <w:basedOn w:val="Normal"/>
+    <w:uiPriority w:val="99"/>
+    <w:unhideWhenUsed/>
+    <w:rsid w:val="0080030B"/>
+    <w:pPr>
+      <w:numPr>
+        <w:numId w:val="2"/>
+      </w:numPr>
+      <w:spacing w:after="60"/>
+      <w:ind w:left="641" w:hanging="357"/>
+      <w:contextualSpacing/>
+    </w:pPr>
+  </w:style>
+  <w:style w:type="paragraph" w:styleId="ListBullet3">
+    <w:name w:val="List Bullet 3"/>
+    <w:basedOn w:val="Normal"/>
+    <w:uiPriority w:val="99"/>
+    <w:unhideWhenUsed/>
+    <w:rsid w:val="0080030B"/>
+    <w:pPr>
+      <w:numPr>
+        <w:numId w:val="3"/>
+      </w:numPr>
+      <w:contextualSpacing/>
+    </w:pPr>
+  </w:style>
+  <w:style w:type="character" w:customStyle="1" w:styleId="Heading3Char">
+    <w:name w:val="Heading 3 Char"/>
+    <w:basedOn w:val="DefaultParagraphFont"/>
+    <w:link w:val="Heading3"/>
+    <w:uiPriority w:val="9"/>
+    <w:semiHidden/>
+    <w:rsid w:val="00FD33BB"/>
+    <w:rPr>
+      <w:rFonts w:asciiTheme="majorHAnsi" w:eastAsiaTheme="majorEastAsia" w:hAnsiTheme="majorHAnsi" w:cstheme="majorBidi"/>
+      <w:color w:val="243F60" w:themeColor="accent1" w:themeShade="7F"/>
+      <w:sz w:val="24"/>
+      <w:szCs w:val="24"/>
+    </w:rPr>
+  </w:style>
+  <w:style w:type="character" w:customStyle="1" w:styleId="Heading4Char">
+    <w:name w:val="Heading 4 Char"/>
+    <w:basedOn w:val="DefaultParagraphFont"/>
+    <w:link w:val="Heading4"/>
+    <w:uiPriority w:val="9"/>
+    <w:semiHidden/>
+    <w:rsid w:val="00FD33BB"/>
+    <w:rPr>
+      <w:rFonts w:asciiTheme="majorHAnsi" w:eastAsiaTheme="majorEastAsia" w:hAnsiTheme="majorHAnsi" w:cstheme="majorBidi"/>
+      <w:i/>
+      <w:iCs/>
+      <w:color w:val="365F91" w:themeColor="accent1" w:themeShade="BF"/>
+      <w:sz w:val="24"/>
+    </w:rPr>
+  </w:style>
+  <w:style w:type="character" w:customStyle="1" w:styleId="Heading5Char">
+    <w:name w:val="Heading 5 Char"/>
+    <w:basedOn w:val="DefaultParagraphFont"/>
+    <w:link w:val="Heading5"/>
+    <w:uiPriority w:val="9"/>
+    <w:semiHidden/>
+    <w:rsid w:val="00FD33BB"/>
+    <w:rPr>
+      <w:rFonts w:asciiTheme="majorHAnsi" w:eastAsiaTheme="majorEastAsia" w:hAnsiTheme="majorHAnsi" w:cstheme="majorBidi"/>
+      <w:color w:val="365F91" w:themeColor="accent1" w:themeShade="BF"/>
+      <w:sz w:val="24"/>
+    </w:rPr>
+  </w:style>
+  <w:style w:type="character" w:customStyle="1" w:styleId="Heading6Char">
+    <w:name w:val="Heading 6 Char"/>
+    <w:basedOn w:val="DefaultParagraphFont"/>
+    <w:link w:val="Heading6"/>
+    <w:uiPriority w:val="9"/>
+    <w:semiHidden/>
+    <w:rsid w:val="00FD33BB"/>
+    <w:rPr>
+      <w:rFonts w:asciiTheme="majorHAnsi" w:eastAsiaTheme="majorEastAsia" w:hAnsiTheme="majorHAnsi" w:cstheme="majorBidi"/>
+      <w:color w:val="243F60" w:themeColor="accent1" w:themeShade="7F"/>
+      <w:sz w:val="24"/>
+    </w:rPr>
+  </w:style>
+  <w:style w:type="character" w:customStyle="1" w:styleId="Heading7Char">
+    <w:name w:val="Heading 7 Char"/>
+    <w:basedOn w:val="DefaultParagraphFont"/>
+    <w:link w:val="Heading7"/>
+    <w:uiPriority w:val="9"/>
+    <w:semiHidden/>
+    <w:rsid w:val="00FD33BB"/>
+    <w:rPr>
+      <w:rFonts w:asciiTheme="majorHAnsi" w:eastAsiaTheme="majorEastAsia" w:hAnsiTheme="majorHAnsi" w:cstheme="majorBidi"/>
+      <w:i/>
+      <w:iCs/>
+      <w:color w:val="243F60" w:themeColor="accent1" w:themeShade="7F"/>
+      <w:sz w:val="24"/>
+    </w:rPr>
+  </w:style>
+  <w:style w:type="character" w:customStyle="1" w:styleId="Heading8Char">
+    <w:name w:val="Heading 8 Char"/>
+    <w:basedOn w:val="DefaultParagraphFont"/>
+    <w:link w:val="Heading8"/>
+    <w:uiPriority w:val="9"/>
+    <w:semiHidden/>
+    <w:rsid w:val="00FD33BB"/>
+    <w:rPr>
+      <w:rFonts w:asciiTheme="majorHAnsi" w:eastAsiaTheme="majorEastAsia" w:hAnsiTheme="majorHAnsi" w:cstheme="majorBidi"/>
+      <w:color w:val="272727" w:themeColor="text1" w:themeTint="D8"/>
+      <w:sz w:val="21"/>
+      <w:szCs w:val="21"/>
+    </w:rPr>
+  </w:style>
+  <w:style w:type="character" w:customStyle="1" w:styleId="Heading9Char">
+    <w:name w:val="Heading 9 Char"/>
+    <w:basedOn w:val="DefaultParagraphFont"/>
+    <w:link w:val="Heading9"/>
+    <w:uiPriority w:val="9"/>
+    <w:semiHidden/>
+    <w:rsid w:val="00FD33BB"/>
+    <w:rPr>
+      <w:rFonts w:asciiTheme="majorHAnsi" w:eastAsiaTheme="majorEastAsia" w:hAnsiTheme="majorHAnsi" w:cstheme="majorBidi"/>
+      <w:i/>
+      <w:iCs/>
+      <w:color w:val="272727" w:themeColor="text1" w:themeTint="D8"/>
+      <w:sz w:val="21"/>
+      <w:szCs w:val="21"/>
+    </w:rPr>
+  </w:style>
+  <w:style w:type="paragraph" w:customStyle="1" w:styleId="Kehystetty">
+    <w:name w:val="Kehystetty"/>
+    <w:basedOn w:val="Normal"/>
+    <w:next w:val="Normal"/>
+    <w:qFormat/>
+    <w:rsid w:val="00FD33BB"/>
+    <w:pPr>
+      <w:pBdr>
+        <w:top w:val="single" w:sz="4" w:space="1" w:color="auto"/>
+        <w:left w:val="single" w:sz="4" w:space="4" w:color="auto"/>
+        <w:bottom w:val="single" w:sz="4" w:space="1" w:color="auto"/>
+        <w:right w:val="single" w:sz="4" w:space="4" w:color="auto"/>
+      </w:pBdr>
+      <w:ind w:left="2608"/>
+    </w:pPr>
+  </w:style>
+  <w:style w:type="character" w:customStyle="1" w:styleId="Teoksennimi">
+    <w:name w:val="Teoksen nimi"/>
+    <w:basedOn w:val="DefaultParagraphFont"/>
+    <w:uiPriority w:val="1"/>
+    <w:qFormat/>
+    <w:rsid w:val="00B85BA1"/>
+    <w:rPr>
+      <w:i/>
+      <w:spacing w:val="10"/>
+    </w:rPr>
+  </w:style>
+  <w:style w:type="character" w:styleId="Hyperlink">
+    <w:name w:val="Hyperlink"/>
+    <w:basedOn w:val="DefaultParagraphFont"/>
+    <w:uiPriority w:val="99"/>
+    <w:unhideWhenUsed/>
+    <w:rsid w:val="00B16125"/>
+    <w:rPr>
+      <w:color w:val="0000FF" w:themeColor="hyperlink"/>
+      <w:u w:val="single"/>
+    </w:rPr>
+  </w:style>
+  <w:style w:type="paragraph" w:styleId="TOC1">
+    <w:name w:val="toc 1"/>
+    <w:basedOn w:val="Normal"/>
+    <w:next w:val="Normal"/>
+    <w:autoRedefine/>
+    <w:uiPriority w:val="39"/>
+    <w:unhideWhenUsed/>
+    <w:rsid w:val="00B16125"/>
+    <w:pPr>
+      <w:spacing w:before="0" w:after="0"/>
+      <w:ind w:left="0"/>
+    </w:pPr>
+  </w:style>
+  <w:style w:type="paragraph" w:styleId="TOC2">
+    <w:name w:val="toc 2"/>
+    <w:basedOn w:val="Normal"/>
+    <w:next w:val="Normal"/>
+    <w:autoRedefine/>
+    <w:uiPriority w:val="39"/>
+    <w:unhideWhenUsed/>
+    <w:rsid w:val="00B16125"/>
+    <w:pPr>
+      <w:spacing w:before="0" w:after="0"/>
+      <w:ind w:left="238"/>
+    </w:pPr>
   </w:style>
 </w:styles>
 </file>
@@ -1626,7 +3230,7 @@
 </file>
 
 <file path=customXml/itemProps1.xml><?xml version="1.0" encoding="utf-8"?>
-<ds:datastoreItem xmlns:ds="http://schemas.openxmlformats.org/officeDocument/2006/customXml" ds:itemID="{C6DABD85-6118-FA47-9126-403C1D46371A}">
+<ds:datastoreItem xmlns:ds="http://schemas.openxmlformats.org/officeDocument/2006/customXml" ds:itemID="{03B6A8B9-EC7D-42FD-B527-09F4DBCBDCF3}">
   <ds:schemaRefs>
     <ds:schemaRef ds:uri="http://schemas.openxmlformats.org/officeDocument/2006/bibliography"/>
   </ds:schemaRefs>

</xml_diff>